<commit_message>
master Se sube ultima actualizacion.
</commit_message>
<xml_diff>
--- a/Proyecto_Prac.Super/Proyectos - Practica.docx
+++ b/Proyecto_Prac.Super/Proyectos - Practica.docx
@@ -4,155 +4,590 @@
   <w:body>
     <w:p>
       <w:pPr>
+        <w:spacing w:line="276" w:lineRule="auto"/>
+      </w:pPr>
+      <w:r>
+        <w:rPr>
+          <w:noProof/>
+        </w:rPr>
+        <w:drawing>
+          <wp:anchor distT="0" distB="0" distL="114300" distR="114300" simplePos="0" relativeHeight="251663360" behindDoc="1" locked="0" layoutInCell="1" allowOverlap="1">
+            <wp:simplePos x="0" y="0"/>
+            <wp:positionH relativeFrom="column">
+              <wp:posOffset>0</wp:posOffset>
+            </wp:positionH>
+            <wp:positionV relativeFrom="paragraph">
+              <wp:posOffset>-336550</wp:posOffset>
+            </wp:positionV>
+            <wp:extent cx="1314450" cy="697746"/>
+            <wp:effectExtent l="0" t="0" r="0" b="0"/>
+            <wp:wrapTight wrapText="bothSides">
+              <wp:wrapPolygon edited="0">
+                <wp:start x="0" y="0"/>
+                <wp:lineTo x="0" y="21246"/>
+                <wp:lineTo x="21287" y="21246"/>
+                <wp:lineTo x="21287" y="0"/>
+                <wp:lineTo x="0" y="0"/>
+              </wp:wrapPolygon>
+            </wp:wrapTight>
+            <wp:docPr id="1" name="Picture 1"/>
+            <wp:cNvGraphicFramePr>
+              <a:graphicFrameLocks xmlns:a="http://schemas.openxmlformats.org/drawingml/2006/main" noChangeAspect="1"/>
+            </wp:cNvGraphicFramePr>
+            <a:graphic xmlns:a="http://schemas.openxmlformats.org/drawingml/2006/main">
+              <a:graphicData uri="http://schemas.openxmlformats.org/drawingml/2006/picture">
+                <pic:pic xmlns:pic="http://schemas.openxmlformats.org/drawingml/2006/picture">
+                  <pic:nvPicPr>
+                    <pic:cNvPr id="1" name=""/>
+                    <pic:cNvPicPr/>
+                  </pic:nvPicPr>
+                  <pic:blipFill>
+                    <a:blip r:embed="rId7" cstate="print">
+                      <a:extLst>
+                        <a:ext uri="{28A0092B-C50C-407E-A947-70E740481C1C}">
+                          <a14:useLocalDpi xmlns:a14="http://schemas.microsoft.com/office/drawing/2010/main" val="0"/>
+                        </a:ext>
+                      </a:extLst>
+                    </a:blip>
+                    <a:stretch>
+                      <a:fillRect/>
+                    </a:stretch>
+                  </pic:blipFill>
+                  <pic:spPr>
+                    <a:xfrm>
+                      <a:off x="0" y="0"/>
+                      <a:ext cx="1314450" cy="697746"/>
+                    </a:xfrm>
+                    <a:prstGeom prst="rect">
+                      <a:avLst/>
+                    </a:prstGeom>
+                  </pic:spPr>
+                </pic:pic>
+              </a:graphicData>
+            </a:graphic>
+          </wp:anchor>
+        </w:drawing>
+      </w:r>
+      <w:r>
+        <w:rPr>
+          <w:noProof/>
+        </w:rPr>
+        <w:drawing>
+          <wp:anchor distT="0" distB="0" distL="114300" distR="114300" simplePos="0" relativeHeight="251661312" behindDoc="1" locked="0" layoutInCell="1" allowOverlap="1" wp14:anchorId="6B46D143" wp14:editId="16D6D6E0">
+            <wp:simplePos x="0" y="0"/>
+            <wp:positionH relativeFrom="column">
+              <wp:posOffset>5915025</wp:posOffset>
+            </wp:positionH>
+            <wp:positionV relativeFrom="paragraph">
+              <wp:posOffset>-349250</wp:posOffset>
+            </wp:positionV>
+            <wp:extent cx="975995" cy="698500"/>
+            <wp:effectExtent l="0" t="0" r="0" b="0"/>
+            <wp:wrapTight wrapText="bothSides">
+              <wp:wrapPolygon edited="0">
+                <wp:start x="0" y="0"/>
+                <wp:lineTo x="0" y="21207"/>
+                <wp:lineTo x="21080" y="21207"/>
+                <wp:lineTo x="21080" y="0"/>
+                <wp:lineTo x="0" y="0"/>
+              </wp:wrapPolygon>
+            </wp:wrapTight>
+            <wp:docPr id="2" name="Picture 2"/>
+            <wp:cNvGraphicFramePr>
+              <a:graphicFrameLocks xmlns:a="http://schemas.openxmlformats.org/drawingml/2006/main" noChangeAspect="1"/>
+            </wp:cNvGraphicFramePr>
+            <a:graphic xmlns:a="http://schemas.openxmlformats.org/drawingml/2006/main">
+              <a:graphicData uri="http://schemas.openxmlformats.org/drawingml/2006/picture">
+                <pic:pic xmlns:pic="http://schemas.openxmlformats.org/drawingml/2006/picture">
+                  <pic:nvPicPr>
+                    <pic:cNvPr id="1" name=""/>
+                    <pic:cNvPicPr/>
+                  </pic:nvPicPr>
+                  <pic:blipFill>
+                    <a:blip r:embed="rId8">
+                      <a:extLst>
+                        <a:ext uri="{28A0092B-C50C-407E-A947-70E740481C1C}">
+                          <a14:useLocalDpi xmlns:a14="http://schemas.microsoft.com/office/drawing/2010/main" val="0"/>
+                        </a:ext>
+                      </a:extLst>
+                    </a:blip>
+                    <a:stretch>
+                      <a:fillRect/>
+                    </a:stretch>
+                  </pic:blipFill>
+                  <pic:spPr>
+                    <a:xfrm>
+                      <a:off x="0" y="0"/>
+                      <a:ext cx="975995" cy="698500"/>
+                    </a:xfrm>
+                    <a:prstGeom prst="rect">
+                      <a:avLst/>
+                    </a:prstGeom>
+                  </pic:spPr>
+                </pic:pic>
+              </a:graphicData>
+            </a:graphic>
+            <wp14:sizeRelH relativeFrom="margin">
+              <wp14:pctWidth>0</wp14:pctWidth>
+            </wp14:sizeRelH>
+            <wp14:sizeRelV relativeFrom="margin">
+              <wp14:pctHeight>0</wp14:pctHeight>
+            </wp14:sizeRelV>
+          </wp:anchor>
+        </w:drawing>
+      </w:r>
+    </w:p>
+    <w:p>
+      <w:pPr>
+        <w:spacing w:after="0" w:line="276" w:lineRule="auto"/>
+        <w:rPr>
+          <w:rFonts w:ascii="Arial" w:eastAsia="Arial" w:hAnsi="Arial" w:cs="Arial"/>
+        </w:rPr>
+      </w:pPr>
+    </w:p>
+    <w:p>
+      <w:pPr>
+        <w:spacing w:after="0" w:line="276" w:lineRule="auto"/>
+        <w:rPr>
+          <w:rFonts w:ascii="Arial" w:eastAsia="Arial" w:hAnsi="Arial" w:cs="Arial"/>
+        </w:rPr>
+      </w:pPr>
+      <w:r>
+        <w:rPr>
+          <w:rFonts w:ascii="Arial" w:eastAsia="Arial" w:hAnsi="Arial" w:cs="Arial"/>
+        </w:rPr>
+        <w:t>El</w:t>
+      </w:r>
+      <w:r>
+        <w:rPr>
+          <w:rFonts w:ascii="Arial" w:eastAsia="Arial" w:hAnsi="Arial" w:cs="Arial"/>
+        </w:rPr>
+        <w:t xml:space="preserve"> sitio web </w:t>
+      </w:r>
+      <w:r>
+        <w:rPr>
+          <w:rFonts w:ascii="Arial" w:eastAsia="Arial" w:hAnsi="Arial" w:cs="Arial"/>
+        </w:rPr>
+        <w:t>se tratará en la gestión de la</w:t>
+      </w:r>
+      <w:r>
+        <w:rPr>
+          <w:rFonts w:ascii="Arial" w:eastAsia="Arial" w:hAnsi="Arial" w:cs="Arial"/>
+        </w:rPr>
+        <w:t xml:space="preserve"> facultad</w:t>
+      </w:r>
+      <w:r>
+        <w:rPr>
+          <w:rFonts w:ascii="Arial" w:eastAsia="Arial" w:hAnsi="Arial" w:cs="Arial"/>
+        </w:rPr>
+        <w:t xml:space="preserve"> de Ciencias.</w:t>
+      </w:r>
+      <w:r>
+        <w:rPr>
+          <w:rFonts w:ascii="Arial" w:eastAsia="Arial" w:hAnsi="Arial" w:cs="Arial"/>
+        </w:rPr>
+        <w:t xml:space="preserve"> </w:t>
+      </w:r>
+      <w:r>
+        <w:rPr>
+          <w:rFonts w:ascii="Arial" w:eastAsia="Arial" w:hAnsi="Arial" w:cs="Arial"/>
+        </w:rPr>
+        <w:t xml:space="preserve">La facultad cuenta </w:t>
+      </w:r>
+      <w:r>
+        <w:rPr>
+          <w:rFonts w:ascii="Arial" w:eastAsia="Arial" w:hAnsi="Arial" w:cs="Arial"/>
+        </w:rPr>
+        <w:t xml:space="preserve">con carrera con nivel terciario. El objetivo de dicha web es dar una información completa sobre el colegio y los servicios de los que dispone, así como proporcionar una serie de funcionalidades </w:t>
+      </w:r>
+      <w:r>
+        <w:rPr>
+          <w:rFonts w:ascii="Arial" w:eastAsia="Arial" w:hAnsi="Arial" w:cs="Arial"/>
+        </w:rPr>
+        <w:t xml:space="preserve">a los </w:t>
+      </w:r>
+      <w:r>
+        <w:rPr>
+          <w:rFonts w:ascii="Arial" w:eastAsia="Arial" w:hAnsi="Arial" w:cs="Arial"/>
+        </w:rPr>
+        <w:t>profesores</w:t>
+      </w:r>
+      <w:r>
+        <w:rPr>
+          <w:rFonts w:ascii="Arial" w:eastAsia="Arial" w:hAnsi="Arial" w:cs="Arial"/>
+        </w:rPr>
+        <w:t>, secretarias y a los administradores</w:t>
+      </w:r>
+      <w:r>
+        <w:rPr>
+          <w:rFonts w:ascii="Arial" w:eastAsia="Arial" w:hAnsi="Arial" w:cs="Arial"/>
+        </w:rPr>
+        <w:t xml:space="preserve"> del centro educativo. La web es accesible desde cualquier navegador por Internet y tiene información referente a su localización, sus miembros (alumnos y profesores) y su proyecto educativo. Se trata de dar una visión lo más completa posible de la institución y de su funcionamiento. En cuanto a los usuarios, la página tiene varios tipos. </w:t>
+      </w:r>
+    </w:p>
+    <w:p>
+      <w:pPr>
+        <w:spacing w:after="0" w:line="276" w:lineRule="auto"/>
+        <w:ind w:left="3600" w:firstLine="720"/>
+        <w:rPr>
+          <w:rFonts w:ascii="Arial" w:eastAsia="Arial" w:hAnsi="Arial" w:cs="Arial"/>
+        </w:rPr>
+      </w:pPr>
+    </w:p>
+    <w:p>
+      <w:pPr>
         <w:spacing w:after="0" w:line="276" w:lineRule="auto"/>
         <w:rPr>
           <w:rFonts w:ascii="Arial" w:eastAsia="Arial" w:hAnsi="Arial" w:cs="Arial"/>
           <w:b/>
-          <w:sz w:val="28"/>
-        </w:rPr>
-      </w:pPr>
-      <w:r>
-        <w:object w:dxaOrig="2697" w:dyaOrig="1548">
-          <v:rect id="rectole0000000000" o:spid="_x0000_i1028" style="width:122.5pt;height:71pt" o:ole="" o:preferrelative="t" stroked="f">
-            <v:imagedata r:id="rId7" o:title=""/>
-          </v:rect>
-          <o:OLEObject Type="Embed" ProgID="StaticMetafile" ShapeID="rectole0000000000" DrawAspect="Content" ObjectID="_1617213534" r:id="rId8"/>
-        </w:object>
-      </w:r>
-    </w:p>
-    <w:p>
-      <w:pPr>
-        <w:spacing w:after="0" w:line="276" w:lineRule="auto"/>
-        <w:ind w:left="3600" w:firstLine="720"/>
+        </w:rPr>
+      </w:pPr>
+      <w:r>
         <w:rPr>
           <w:rFonts w:ascii="Arial" w:eastAsia="Arial" w:hAnsi="Arial" w:cs="Arial"/>
           <w:b/>
-          <w:sz w:val="28"/>
-        </w:rPr>
-      </w:pPr>
-    </w:p>
-    <w:p>
-      <w:pPr>
-        <w:spacing w:after="0" w:line="276" w:lineRule="auto"/>
+        </w:rPr>
+        <w:t xml:space="preserve">Usuario </w:t>
+      </w:r>
+      <w:r>
         <w:rPr>
           <w:rFonts w:ascii="Arial" w:eastAsia="Arial" w:hAnsi="Arial" w:cs="Arial"/>
           <w:b/>
-          <w:sz w:val="28"/>
-        </w:rPr>
-      </w:pPr>
-      <w:r>
+        </w:rPr>
+        <w:t>Secretaria</w:t>
+      </w:r>
+    </w:p>
+    <w:p>
+      <w:pPr>
+        <w:spacing w:after="0" w:line="276" w:lineRule="auto"/>
         <w:rPr>
           <w:rFonts w:ascii="Arial" w:eastAsia="Arial" w:hAnsi="Arial" w:cs="Arial"/>
           <w:b/>
-          <w:sz w:val="28"/>
-        </w:rPr>
-        <w:t>DOMINIO N°1</w:t>
-      </w:r>
-    </w:p>
-    <w:p>
-      <w:pPr>
-        <w:spacing w:after="0" w:line="276" w:lineRule="auto"/>
-        <w:rPr>
-          <w:rFonts w:ascii="Arial" w:eastAsia="Arial" w:hAnsi="Arial" w:cs="Arial"/>
-        </w:rPr>
-      </w:pPr>
-      <w:r>
-        <w:rPr>
-          <w:rFonts w:ascii="Arial" w:eastAsia="Arial" w:hAnsi="Arial" w:cs="Arial"/>
-        </w:rPr>
-        <w:t>Desarrollar del sitio web de una facultad con carrera con nivel terciario. El objetivo de dicha web es dar una información completa sobre el colegio y los servicios de los que dispone, así como proporcionar una serie de funcionalidades a los alumnos y prof</w:t>
-      </w:r>
-      <w:r>
-        <w:rPr>
-          <w:rFonts w:ascii="Arial" w:eastAsia="Arial" w:hAnsi="Arial" w:cs="Arial"/>
-        </w:rPr>
-        <w:t>esores del centro educativo. La web es accesible desde cualquier navegador por Internet y tiene información referente a su localización, sus miembros (alumnos y profesores) y su proyecto educativo. Se trata de dar una visión lo más completa posible de la i</w:t>
-      </w:r>
-      <w:r>
-        <w:rPr>
-          <w:rFonts w:ascii="Arial" w:eastAsia="Arial" w:hAnsi="Arial" w:cs="Arial"/>
-        </w:rPr>
-        <w:t xml:space="preserve">nstitución y de su funcionamiento. En cuanto a los usuarios, la página tiene varios tipos. </w:t>
-      </w:r>
-    </w:p>
-    <w:p>
-      <w:pPr>
-        <w:spacing w:after="0" w:line="276" w:lineRule="auto"/>
-        <w:ind w:left="3600" w:firstLine="720"/>
-        <w:rPr>
-          <w:rFonts w:ascii="Arial" w:eastAsia="Arial" w:hAnsi="Arial" w:cs="Arial"/>
-        </w:rPr>
-      </w:pPr>
-    </w:p>
-    <w:p>
-      <w:pPr>
-        <w:spacing w:after="0" w:line="276" w:lineRule="auto"/>
-        <w:rPr>
-          <w:rFonts w:ascii="Arial" w:eastAsia="Arial" w:hAnsi="Arial" w:cs="Arial"/>
-          <w:b/>
-        </w:rPr>
-      </w:pPr>
-      <w:r>
-        <w:rPr>
-          <w:rFonts w:ascii="Arial" w:eastAsia="Arial" w:hAnsi="Arial" w:cs="Arial"/>
-          <w:b/>
-        </w:rPr>
-        <w:t>Usuario alumno</w:t>
-      </w:r>
-    </w:p>
-    <w:p>
-      <w:pPr>
+        </w:rPr>
+      </w:pPr>
+    </w:p>
+    <w:p>
+      <w:pPr>
+        <w:spacing w:after="0" w:line="276" w:lineRule="auto"/>
+        <w:rPr>
+          <w:rFonts w:ascii="Arial" w:eastAsia="Arial" w:hAnsi="Arial" w:cs="Arial"/>
+        </w:rPr>
+      </w:pPr>
+      <w:r>
+        <w:rPr>
+          <w:rFonts w:ascii="Arial" w:eastAsia="Arial" w:hAnsi="Arial" w:cs="Arial"/>
+        </w:rPr>
+        <w:t>Consultar horario: Se muestr</w:t>
+      </w:r>
+      <w:r>
+        <w:rPr>
+          <w:rFonts w:ascii="Arial" w:eastAsia="Arial" w:hAnsi="Arial" w:cs="Arial"/>
+        </w:rPr>
+        <w:t xml:space="preserve">a un listado de las asignaturas </w:t>
+      </w:r>
+      <w:r>
+        <w:rPr>
+          <w:rFonts w:ascii="Arial" w:eastAsia="Arial" w:hAnsi="Arial" w:cs="Arial"/>
+        </w:rPr>
+        <w:t xml:space="preserve">y cuando haga </w:t>
+      </w:r>
+      <w:r>
+        <w:rPr>
+          <w:rFonts w:ascii="Arial" w:eastAsia="Arial" w:hAnsi="Arial" w:cs="Arial"/>
+        </w:rPr>
+        <w:t>click</w:t>
+      </w:r>
+      <w:r>
+        <w:rPr>
+          <w:rFonts w:ascii="Arial" w:eastAsia="Arial" w:hAnsi="Arial" w:cs="Arial"/>
+        </w:rPr>
+        <w:t xml:space="preserve"> sobre un</w:t>
+      </w:r>
+      <w:r>
+        <w:rPr>
+          <w:rFonts w:ascii="Arial" w:eastAsia="Arial" w:hAnsi="Arial" w:cs="Arial"/>
+        </w:rPr>
+        <w:t xml:space="preserve">a </w:t>
+      </w:r>
+      <w:r>
+        <w:rPr>
+          <w:rFonts w:ascii="Arial" w:eastAsia="Arial" w:hAnsi="Arial" w:cs="Arial"/>
+        </w:rPr>
+        <w:t xml:space="preserve">   </w:t>
+      </w:r>
+      <w:r>
+        <w:rPr>
+          <w:rFonts w:ascii="Arial" w:eastAsia="Arial" w:hAnsi="Arial" w:cs="Arial"/>
+        </w:rPr>
+        <w:t xml:space="preserve">  </w:t>
+      </w:r>
+      <w:r>
+        <w:rPr>
+          <w:rFonts w:ascii="Arial" w:eastAsia="Arial" w:hAnsi="Arial" w:cs="Arial"/>
+        </w:rPr>
+        <w:t>de ellas se muestra el detalle</w:t>
+      </w:r>
+      <w:r>
+        <w:rPr>
+          <w:rFonts w:ascii="Arial" w:eastAsia="Arial" w:hAnsi="Arial" w:cs="Arial"/>
+        </w:rPr>
+        <w:t xml:space="preserve"> c</w:t>
+      </w:r>
+      <w:r>
+        <w:rPr>
+          <w:rFonts w:ascii="Arial" w:eastAsia="Arial" w:hAnsi="Arial" w:cs="Arial"/>
+        </w:rPr>
+        <w:t>o</w:t>
+      </w:r>
+      <w:r>
+        <w:rPr>
+          <w:rFonts w:ascii="Arial" w:eastAsia="Arial" w:hAnsi="Arial" w:cs="Arial"/>
+        </w:rPr>
+        <w:t>rrespondiente a esa asignatura.</w:t>
+      </w:r>
+    </w:p>
+    <w:p>
+      <w:pPr>
+        <w:pStyle w:val="ListParagraph"/>
         <w:numPr>
           <w:ilvl w:val="0"/>
-          <w:numId w:val="1"/>
+          <w:numId w:val="17"/>
         </w:numPr>
         <w:spacing w:after="0" w:line="276" w:lineRule="auto"/>
-        <w:ind w:left="720" w:hanging="360"/>
-        <w:rPr>
-          <w:rFonts w:ascii="Arial" w:eastAsia="Arial" w:hAnsi="Arial" w:cs="Arial"/>
-          <w:u w:val="single"/>
-        </w:rPr>
-      </w:pPr>
-      <w:r>
-        <w:rPr>
-          <w:rFonts w:ascii="Arial" w:eastAsia="Arial" w:hAnsi="Arial" w:cs="Arial"/>
-        </w:rPr>
-        <w:t xml:space="preserve">Consultar horario: Se muestra un listado de las asignaturas en las que el alumno conectado se encuentra matriculado y cuando haga clik sobre una de </w:t>
-      </w:r>
-      <w:r>
-        <w:rPr>
-          <w:rFonts w:ascii="Arial" w:eastAsia="Arial" w:hAnsi="Arial" w:cs="Arial"/>
-        </w:rPr>
-        <w:t xml:space="preserve">ellas se muestra el horario correspondiente a esa asignatura (día de la semana, hora de inicio y hora de fin). </w:t>
-      </w:r>
-    </w:p>
-    <w:p>
-      <w:pPr>
-        <w:spacing w:after="0" w:line="276" w:lineRule="auto"/>
-        <w:ind w:left="720"/>
-        <w:rPr>
-          <w:rFonts w:ascii="Arial" w:eastAsia="Arial" w:hAnsi="Arial" w:cs="Arial"/>
-        </w:rPr>
-      </w:pPr>
-    </w:p>
-    <w:p>
-      <w:pPr>
+        <w:rPr>
+          <w:rFonts w:ascii="Arial" w:eastAsia="Arial" w:hAnsi="Arial" w:cs="Arial"/>
+        </w:rPr>
+      </w:pPr>
+      <w:r>
+        <w:rPr>
+          <w:rFonts w:ascii="Arial" w:eastAsia="Arial" w:hAnsi="Arial" w:cs="Arial"/>
+        </w:rPr>
+        <w:t>Detalle de Asignatura:</w:t>
+      </w:r>
+    </w:p>
+    <w:p>
+      <w:pPr>
+        <w:pStyle w:val="ListParagraph"/>
+        <w:numPr>
+          <w:ilvl w:val="1"/>
+          <w:numId w:val="17"/>
+        </w:numPr>
+        <w:spacing w:after="0" w:line="276" w:lineRule="auto"/>
+        <w:rPr>
+          <w:rFonts w:ascii="Arial" w:eastAsia="Arial" w:hAnsi="Arial" w:cs="Arial"/>
+          <w:b/>
+        </w:rPr>
+      </w:pPr>
+      <w:r>
+        <w:rPr>
+          <w:rFonts w:ascii="Arial" w:eastAsia="Arial" w:hAnsi="Arial" w:cs="Arial"/>
+        </w:rPr>
+        <w:t>D</w:t>
+      </w:r>
+      <w:r>
+        <w:rPr>
+          <w:rFonts w:ascii="Arial" w:eastAsia="Arial" w:hAnsi="Arial" w:cs="Arial"/>
+        </w:rPr>
+        <w:t>ía de la semana,</w:t>
+      </w:r>
+      <w:r>
+        <w:rPr>
+          <w:rFonts w:ascii="Arial" w:eastAsia="Arial" w:hAnsi="Arial" w:cs="Arial"/>
+        </w:rPr>
+        <w:t xml:space="preserve"> hora de inicio y hora de fin</w:t>
+      </w:r>
+    </w:p>
+    <w:p>
+      <w:pPr>
+        <w:pStyle w:val="ListParagraph"/>
+        <w:numPr>
+          <w:ilvl w:val="1"/>
+          <w:numId w:val="17"/>
+        </w:numPr>
+        <w:spacing w:after="0" w:line="276" w:lineRule="auto"/>
+        <w:rPr>
+          <w:rFonts w:ascii="Arial" w:eastAsia="Arial" w:hAnsi="Arial" w:cs="Arial"/>
+          <w:u w:val="single"/>
+        </w:rPr>
+      </w:pPr>
+      <w:r>
+        <w:rPr>
+          <w:rFonts w:ascii="Arial" w:eastAsia="Arial" w:hAnsi="Arial" w:cs="Arial"/>
+        </w:rPr>
+        <w:t xml:space="preserve">Listado de alumnos inscripto a esa </w:t>
+      </w:r>
+      <w:r>
+        <w:rPr>
+          <w:rFonts w:ascii="Arial" w:eastAsia="Arial" w:hAnsi="Arial" w:cs="Arial"/>
+        </w:rPr>
+        <w:t>asignatura</w:t>
+      </w:r>
+      <w:r>
+        <w:rPr>
+          <w:rFonts w:ascii="Arial" w:eastAsia="Arial" w:hAnsi="Arial" w:cs="Arial"/>
+        </w:rPr>
+        <w:t xml:space="preserve"> (</w:t>
+      </w:r>
+      <w:r>
+        <w:rPr>
+          <w:rFonts w:ascii="Arial" w:eastAsia="Arial" w:hAnsi="Arial" w:cs="Arial"/>
+        </w:rPr>
+        <w:t xml:space="preserve">legajo, </w:t>
+      </w:r>
+      <w:r>
+        <w:rPr>
+          <w:rFonts w:ascii="Arial" w:eastAsia="Arial" w:hAnsi="Arial" w:cs="Arial"/>
+        </w:rPr>
+        <w:t>apellidos</w:t>
+      </w:r>
+      <w:r>
+        <w:rPr>
+          <w:rFonts w:ascii="Arial" w:eastAsia="Arial" w:hAnsi="Arial" w:cs="Arial"/>
+        </w:rPr>
+        <w:t xml:space="preserve"> y nombres</w:t>
+      </w:r>
+      <w:r>
+        <w:rPr>
+          <w:rFonts w:ascii="Arial" w:eastAsia="Arial" w:hAnsi="Arial" w:cs="Arial"/>
+        </w:rPr>
+        <w:t xml:space="preserve">). </w:t>
+      </w:r>
+    </w:p>
+    <w:p>
+      <w:pPr>
+        <w:spacing w:after="0" w:line="276" w:lineRule="auto"/>
+        <w:rPr>
+          <w:rFonts w:ascii="Arial" w:eastAsia="Arial" w:hAnsi="Arial" w:cs="Arial"/>
+          <w:u w:val="single"/>
+        </w:rPr>
+      </w:pPr>
+    </w:p>
+    <w:p>
+      <w:pPr>
+        <w:spacing w:after="0" w:line="276" w:lineRule="auto"/>
+        <w:rPr>
+          <w:rFonts w:ascii="Arial" w:eastAsia="Arial" w:hAnsi="Arial" w:cs="Arial"/>
+        </w:rPr>
+      </w:pPr>
+      <w:r>
+        <w:rPr>
+          <w:rFonts w:ascii="Arial" w:eastAsia="Arial" w:hAnsi="Arial" w:cs="Arial"/>
+        </w:rPr>
+        <w:t>Gestionar las</w:t>
+      </w:r>
+      <w:r>
+        <w:rPr>
+          <w:rFonts w:ascii="Arial" w:eastAsia="Arial" w:hAnsi="Arial" w:cs="Arial"/>
+        </w:rPr>
+        <w:t xml:space="preserve"> fal</w:t>
+      </w:r>
+      <w:r>
+        <w:rPr>
+          <w:rFonts w:ascii="Arial" w:eastAsia="Arial" w:hAnsi="Arial" w:cs="Arial"/>
+        </w:rPr>
+        <w:t>tas de asistencia: Se muestra un</w:t>
+      </w:r>
+      <w:r>
+        <w:rPr>
+          <w:rFonts w:ascii="Arial" w:eastAsia="Arial" w:hAnsi="Arial" w:cs="Arial"/>
+        </w:rPr>
+        <w:t xml:space="preserve"> listado </w:t>
+      </w:r>
+      <w:r>
+        <w:rPr>
+          <w:rFonts w:ascii="Arial" w:eastAsia="Arial" w:hAnsi="Arial" w:cs="Arial"/>
+        </w:rPr>
+        <w:t>alumno filtrando por los siguientes parámetros:</w:t>
+      </w:r>
+    </w:p>
+    <w:p>
+      <w:pPr>
+        <w:pStyle w:val="ListParagraph"/>
         <w:numPr>
           <w:ilvl w:val="0"/>
-          <w:numId w:val="2"/>
+          <w:numId w:val="17"/>
         </w:numPr>
         <w:spacing w:after="0" w:line="276" w:lineRule="auto"/>
-        <w:ind w:left="720" w:hanging="360"/>
-        <w:rPr>
-          <w:rFonts w:ascii="Arial" w:eastAsia="Arial" w:hAnsi="Arial" w:cs="Arial"/>
-          <w:u w:val="single"/>
-        </w:rPr>
-      </w:pPr>
-      <w:r>
-        <w:rPr>
-          <w:rFonts w:ascii="Arial" w:eastAsia="Arial" w:hAnsi="Arial" w:cs="Arial"/>
-        </w:rPr>
-        <w:t xml:space="preserve">Listar alumnos de clase: Se listan los alumnos que comparten clase con el alumno conectado (nombre y apellidos). </w:t>
+        <w:rPr>
+          <w:rFonts w:ascii="Arial" w:eastAsia="Arial" w:hAnsi="Arial" w:cs="Arial"/>
+          <w:u w:val="single"/>
+        </w:rPr>
+      </w:pPr>
+      <w:r>
+        <w:rPr>
+          <w:rFonts w:ascii="Arial" w:eastAsia="Arial" w:hAnsi="Arial" w:cs="Arial"/>
+        </w:rPr>
+        <w:t>Carrera – Grado – Materia – Fecha Materia</w:t>
+      </w:r>
+    </w:p>
+    <w:p>
+      <w:pPr>
+        <w:spacing w:after="0" w:line="276" w:lineRule="auto"/>
+        <w:rPr>
+          <w:rFonts w:ascii="Arial" w:eastAsia="Arial" w:hAnsi="Arial" w:cs="Arial"/>
+          <w:u w:val="single"/>
+        </w:rPr>
+      </w:pPr>
+    </w:p>
+    <w:p>
+      <w:pPr>
+        <w:spacing w:after="0" w:line="276" w:lineRule="auto"/>
+        <w:rPr>
+          <w:rFonts w:ascii="Arial" w:eastAsia="Arial" w:hAnsi="Arial" w:cs="Arial"/>
+        </w:rPr>
+      </w:pPr>
+      <w:r>
+        <w:rPr>
+          <w:rFonts w:ascii="Arial" w:eastAsia="Arial" w:hAnsi="Arial" w:cs="Arial"/>
+        </w:rPr>
+        <w:t>Gestionar las inscripciones de los alumnos a las materias y a los finales.</w:t>
+      </w:r>
+    </w:p>
+    <w:p>
+      <w:pPr>
+        <w:spacing w:after="0" w:line="276" w:lineRule="auto"/>
+        <w:rPr>
+          <w:rFonts w:ascii="Arial" w:eastAsia="Arial" w:hAnsi="Arial" w:cs="Arial"/>
+        </w:rPr>
+      </w:pPr>
+    </w:p>
+    <w:p>
+      <w:pPr>
+        <w:spacing w:after="0" w:line="276" w:lineRule="auto"/>
+        <w:rPr>
+          <w:rFonts w:ascii="Arial" w:eastAsia="Arial" w:hAnsi="Arial" w:cs="Arial"/>
+          <w:b/>
+        </w:rPr>
+      </w:pPr>
+      <w:r>
+        <w:rPr>
+          <w:rFonts w:ascii="Arial" w:eastAsia="Arial" w:hAnsi="Arial" w:cs="Arial"/>
+          <w:b/>
+        </w:rPr>
+        <w:t>Usuario Profesor</w:t>
+      </w:r>
+    </w:p>
+    <w:p>
+      <w:pPr>
+        <w:spacing w:after="0" w:line="276" w:lineRule="auto"/>
+        <w:rPr>
+          <w:rFonts w:ascii="Arial" w:eastAsia="Arial" w:hAnsi="Arial" w:cs="Arial"/>
+          <w:b/>
+        </w:rPr>
+      </w:pPr>
+    </w:p>
+    <w:p>
+      <w:pPr>
+        <w:spacing w:after="0" w:line="276" w:lineRule="auto"/>
+        <w:rPr>
+          <w:rFonts w:ascii="Arial" w:eastAsia="Arial" w:hAnsi="Arial" w:cs="Arial"/>
+        </w:rPr>
+      </w:pPr>
+      <w:r>
+        <w:rPr>
+          <w:rFonts w:ascii="Arial" w:eastAsia="Arial" w:hAnsi="Arial" w:cs="Arial"/>
+        </w:rPr>
+        <w:t xml:space="preserve">Modificar notas: Se muestra el listado de las asignaturas que imparte el profesor conectado para que cuando seleccione una de ellas pueda elegir un alumno de los que se encuentran matriculados en esa asignatura y modificarle la nota. </w:t>
       </w:r>
     </w:p>
     <w:p>
@@ -166,445 +601,27 @@
     </w:p>
     <w:p>
       <w:pPr>
-        <w:numPr>
-          <w:ilvl w:val="0"/>
-          <w:numId w:val="3"/>
-        </w:numPr>
-        <w:spacing w:after="0" w:line="276" w:lineRule="auto"/>
-        <w:ind w:left="720" w:hanging="360"/>
-        <w:rPr>
-          <w:rFonts w:ascii="Arial" w:eastAsia="Arial" w:hAnsi="Arial" w:cs="Arial"/>
-          <w:u w:val="single"/>
-        </w:rPr>
-      </w:pPr>
-      <w:r>
-        <w:rPr>
-          <w:rFonts w:ascii="Arial" w:eastAsia="Arial" w:hAnsi="Arial" w:cs="Arial"/>
-        </w:rPr>
-        <w:t xml:space="preserve">Listar profesores: Se </w:t>
-      </w:r>
-      <w:r>
-        <w:rPr>
-          <w:rFonts w:ascii="Arial" w:eastAsia="Arial" w:hAnsi="Arial" w:cs="Arial"/>
-        </w:rPr>
-        <w:t>listarán</w:t>
-      </w:r>
-      <w:r>
-        <w:rPr>
-          <w:rFonts w:ascii="Arial" w:eastAsia="Arial" w:hAnsi="Arial" w:cs="Arial"/>
-        </w:rPr>
-        <w:t xml:space="preserve"> los profesores que imparten clase al alumno conectado (nombre, apellidos y nombre de la asignatura que le imparten).  </w:t>
-      </w:r>
-    </w:p>
-    <w:p>
-      <w:pPr>
-        <w:spacing w:after="0" w:line="276" w:lineRule="auto"/>
-        <w:ind w:left="720"/>
-        <w:rPr>
-          <w:rFonts w:ascii="Arial" w:eastAsia="Arial" w:hAnsi="Arial" w:cs="Arial"/>
-        </w:rPr>
-      </w:pPr>
-    </w:p>
-    <w:p>
-      <w:pPr>
-        <w:numPr>
-          <w:ilvl w:val="0"/>
-          <w:numId w:val="4"/>
-        </w:numPr>
-        <w:spacing w:after="0" w:line="276" w:lineRule="auto"/>
-        <w:ind w:left="720" w:hanging="360"/>
-        <w:rPr>
-          <w:rFonts w:ascii="Arial" w:eastAsia="Arial" w:hAnsi="Arial" w:cs="Arial"/>
-          <w:u w:val="single"/>
-        </w:rPr>
-      </w:pPr>
-      <w:r>
-        <w:rPr>
-          <w:rFonts w:ascii="Arial" w:eastAsia="Arial" w:hAnsi="Arial" w:cs="Arial"/>
-        </w:rPr>
-        <w:t>Ver notas: Se muestra un listado de las asignaturas en las que el alumno conectado se encuentra matriculado y cuando haga cli</w:t>
-      </w:r>
-      <w:r>
-        <w:rPr>
-          <w:rFonts w:ascii="Arial" w:eastAsia="Arial" w:hAnsi="Arial" w:cs="Arial"/>
-        </w:rPr>
-        <w:t>c</w:t>
-      </w:r>
-      <w:r>
-        <w:rPr>
-          <w:rFonts w:ascii="Arial" w:eastAsia="Arial" w:hAnsi="Arial" w:cs="Arial"/>
-        </w:rPr>
-        <w:t xml:space="preserve">k sobre </w:t>
-      </w:r>
-      <w:r>
-        <w:rPr>
-          <w:rFonts w:ascii="Arial" w:eastAsia="Arial" w:hAnsi="Arial" w:cs="Arial"/>
-        </w:rPr>
-        <w:t xml:space="preserve">una de ellas, se muestran las calificaciones correspondientes a esa asignatura (trimestre y nota). </w:t>
-      </w:r>
-    </w:p>
-    <w:p>
-      <w:pPr>
-        <w:spacing w:after="0" w:line="276" w:lineRule="auto"/>
-        <w:ind w:left="720"/>
-        <w:rPr>
-          <w:rFonts w:ascii="Arial" w:eastAsia="Arial" w:hAnsi="Arial" w:cs="Arial"/>
-        </w:rPr>
-      </w:pPr>
-    </w:p>
-    <w:p>
-      <w:pPr>
-        <w:numPr>
-          <w:ilvl w:val="0"/>
-          <w:numId w:val="5"/>
-        </w:numPr>
-        <w:spacing w:after="0" w:line="276" w:lineRule="auto"/>
-        <w:ind w:left="720" w:hanging="360"/>
-        <w:rPr>
-          <w:rFonts w:ascii="Arial" w:eastAsia="Arial" w:hAnsi="Arial" w:cs="Arial"/>
-        </w:rPr>
-      </w:pPr>
-      <w:r>
-        <w:rPr>
-          <w:rFonts w:ascii="Arial" w:eastAsia="Arial" w:hAnsi="Arial" w:cs="Arial"/>
-        </w:rPr>
-        <w:t xml:space="preserve"> Ver faltas de asistencia: Se muestra un listado de las asignaturas en las que el alumno conectado se encuentra matriculado y cuando haga clik sobre una de ellas se muestran las faltas de asistencia correspondientes a esa asignatura (fecha y si está o no j</w:t>
-      </w:r>
-      <w:r>
-        <w:rPr>
-          <w:rFonts w:ascii="Arial" w:eastAsia="Arial" w:hAnsi="Arial" w:cs="Arial"/>
-        </w:rPr>
-        <w:t xml:space="preserve">ustificada). </w:t>
-      </w:r>
-    </w:p>
-    <w:p>
-      <w:pPr>
-        <w:spacing w:after="0" w:line="276" w:lineRule="auto"/>
-        <w:ind w:left="4320"/>
+        <w:spacing w:after="0" w:line="276" w:lineRule="auto"/>
+        <w:ind w:left="3600" w:firstLine="720"/>
+        <w:rPr>
+          <w:rFonts w:ascii="Arial" w:eastAsia="Arial" w:hAnsi="Arial" w:cs="Arial"/>
+        </w:rPr>
+      </w:pPr>
+    </w:p>
+    <w:p>
+      <w:pPr>
+        <w:spacing w:after="0" w:line="276" w:lineRule="auto"/>
         <w:rPr>
           <w:rFonts w:ascii="Arial" w:eastAsia="Arial" w:hAnsi="Arial" w:cs="Arial"/>
           <w:b/>
         </w:rPr>
       </w:pPr>
-    </w:p>
-    <w:p>
-      <w:pPr>
-        <w:spacing w:after="0" w:line="276" w:lineRule="auto"/>
-        <w:ind w:left="4320"/>
+      <w:r>
         <w:rPr>
           <w:rFonts w:ascii="Arial" w:eastAsia="Arial" w:hAnsi="Arial" w:cs="Arial"/>
           <w:b/>
         </w:rPr>
-      </w:pPr>
-    </w:p>
-    <w:p>
-      <w:pPr>
-        <w:spacing w:after="0" w:line="276" w:lineRule="auto"/>
-        <w:rPr>
-          <w:rFonts w:ascii="Arial" w:eastAsia="Arial" w:hAnsi="Arial" w:cs="Arial"/>
-          <w:b/>
-        </w:rPr>
-      </w:pPr>
-      <w:r>
-        <w:rPr>
-          <w:rFonts w:ascii="Arial" w:eastAsia="Arial" w:hAnsi="Arial" w:cs="Arial"/>
-          <w:b/>
-        </w:rPr>
-        <w:t>Usuario Secretaria</w:t>
-      </w:r>
-    </w:p>
-    <w:p>
-      <w:pPr>
-        <w:numPr>
-          <w:ilvl w:val="0"/>
-          <w:numId w:val="6"/>
-        </w:numPr>
-        <w:spacing w:after="0" w:line="276" w:lineRule="auto"/>
-        <w:ind w:left="720" w:hanging="360"/>
-        <w:rPr>
-          <w:rFonts w:ascii="Arial" w:eastAsia="Arial" w:hAnsi="Arial" w:cs="Arial"/>
-          <w:u w:val="single"/>
-        </w:rPr>
-      </w:pPr>
-      <w:r>
-        <w:rPr>
-          <w:rFonts w:ascii="Arial" w:eastAsia="Arial" w:hAnsi="Arial" w:cs="Arial"/>
-        </w:rPr>
-        <w:t xml:space="preserve">Listar alumnos: Se muestra el listado de las asignaturas que imparte el profesor conectado y cuando selecciona una de ellas se muestran los alumnos que se encuentra matriculados en esa asignatura (nombre y apellidos). </w:t>
-      </w:r>
-    </w:p>
-    <w:p>
-      <w:pPr>
-        <w:spacing w:after="0" w:line="276" w:lineRule="auto"/>
-        <w:ind w:left="720"/>
-        <w:rPr>
-          <w:rFonts w:ascii="Arial" w:eastAsia="Arial" w:hAnsi="Arial" w:cs="Arial"/>
-        </w:rPr>
-      </w:pPr>
-    </w:p>
-    <w:p>
-      <w:pPr>
-        <w:numPr>
-          <w:ilvl w:val="0"/>
-          <w:numId w:val="7"/>
-        </w:numPr>
-        <w:spacing w:after="0" w:line="276" w:lineRule="auto"/>
-        <w:ind w:left="720" w:hanging="360"/>
-        <w:rPr>
-          <w:rFonts w:ascii="Arial" w:eastAsia="Arial" w:hAnsi="Arial" w:cs="Arial"/>
-          <w:u w:val="single"/>
-        </w:rPr>
-      </w:pPr>
-      <w:r>
-        <w:rPr>
-          <w:rFonts w:ascii="Arial" w:eastAsia="Arial" w:hAnsi="Arial" w:cs="Arial"/>
-        </w:rPr>
-        <w:t>L</w:t>
-      </w:r>
-      <w:r>
-        <w:rPr>
-          <w:rFonts w:ascii="Arial" w:eastAsia="Arial" w:hAnsi="Arial" w:cs="Arial"/>
-        </w:rPr>
-        <w:t>istar profesores: Se listan los profesores que imparten clases en el centro (nombre y apellidos). - Poner notas: Se muestra el listado de las asignaturas que imparte el profesor conectado para que cuando seleccione una de ellas pueda elegir un alumno de lo</w:t>
-      </w:r>
-      <w:r>
-        <w:rPr>
-          <w:rFonts w:ascii="Arial" w:eastAsia="Arial" w:hAnsi="Arial" w:cs="Arial"/>
-        </w:rPr>
-        <w:t xml:space="preserve">s que se encuentran matriculados en esa asignatura y ponerle una nota. </w:t>
-      </w:r>
-    </w:p>
-    <w:p>
-      <w:pPr>
-        <w:spacing w:after="0" w:line="276" w:lineRule="auto"/>
-        <w:ind w:left="720"/>
-        <w:rPr>
-          <w:rFonts w:ascii="Arial" w:eastAsia="Arial" w:hAnsi="Arial" w:cs="Arial"/>
-        </w:rPr>
-      </w:pPr>
-    </w:p>
-    <w:p>
-      <w:pPr>
-        <w:numPr>
-          <w:ilvl w:val="0"/>
-          <w:numId w:val="8"/>
-        </w:numPr>
-        <w:spacing w:after="0" w:line="276" w:lineRule="auto"/>
-        <w:ind w:left="720" w:hanging="360"/>
-        <w:rPr>
-          <w:rFonts w:ascii="Arial" w:eastAsia="Arial" w:hAnsi="Arial" w:cs="Arial"/>
-          <w:u w:val="single"/>
-        </w:rPr>
-      </w:pPr>
-      <w:r>
-        <w:rPr>
-          <w:rFonts w:ascii="Arial" w:eastAsia="Arial" w:hAnsi="Arial" w:cs="Arial"/>
-        </w:rPr>
-        <w:lastRenderedPageBreak/>
-        <w:t xml:space="preserve"> Poner faltas de asistencia: Se muestra el listado de las asignaturas que imparte el profesor conectado para que cuando seleccione una de ellas pueda elegir un alumno de los que se en</w:t>
-      </w:r>
-      <w:r>
-        <w:rPr>
-          <w:rFonts w:ascii="Arial" w:eastAsia="Arial" w:hAnsi="Arial" w:cs="Arial"/>
-        </w:rPr>
-        <w:t xml:space="preserve">cuentran matriculados en esa asignatura y ponerle una falta de asistencia. </w:t>
-      </w:r>
-    </w:p>
-    <w:p>
-      <w:pPr>
-        <w:spacing w:after="0" w:line="276" w:lineRule="auto"/>
-        <w:rPr>
-          <w:rFonts w:ascii="Arial" w:eastAsia="Arial" w:hAnsi="Arial" w:cs="Arial"/>
-        </w:rPr>
-      </w:pPr>
-    </w:p>
-    <w:p>
-      <w:pPr>
-        <w:numPr>
-          <w:ilvl w:val="0"/>
-          <w:numId w:val="9"/>
-        </w:numPr>
-        <w:spacing w:after="0" w:line="276" w:lineRule="auto"/>
-        <w:ind w:left="720" w:hanging="360"/>
-        <w:rPr>
-          <w:rFonts w:ascii="Arial" w:eastAsia="Arial" w:hAnsi="Arial" w:cs="Arial"/>
-          <w:u w:val="single"/>
-        </w:rPr>
-      </w:pPr>
-      <w:r>
-        <w:rPr>
-          <w:rFonts w:ascii="Arial" w:eastAsia="Arial" w:hAnsi="Arial" w:cs="Arial"/>
-        </w:rPr>
-        <w:t>Modificar faltas de asistencia: Se muestra el listado de las asignaturas que imparte el profesor conectado para que cuando seleccione una de ellas pueda elegir un alumno de los que se encuentran matriculados en esa asignatura y modificar una falta de asist</w:t>
-      </w:r>
-      <w:r>
-        <w:rPr>
-          <w:rFonts w:ascii="Arial" w:eastAsia="Arial" w:hAnsi="Arial" w:cs="Arial"/>
-        </w:rPr>
-        <w:t>encia.</w:t>
-      </w:r>
-    </w:p>
-    <w:p>
-      <w:pPr>
-        <w:spacing w:after="0" w:line="276" w:lineRule="auto"/>
-        <w:ind w:left="720"/>
-        <w:rPr>
-          <w:rFonts w:ascii="Arial" w:eastAsia="Arial" w:hAnsi="Arial" w:cs="Arial"/>
-        </w:rPr>
-      </w:pPr>
-    </w:p>
-    <w:p>
-      <w:pPr>
-        <w:numPr>
-          <w:ilvl w:val="0"/>
-          <w:numId w:val="10"/>
-        </w:numPr>
-        <w:spacing w:after="0" w:line="276" w:lineRule="auto"/>
-        <w:ind w:left="720" w:hanging="360"/>
-        <w:rPr>
-          <w:rFonts w:ascii="Arial" w:eastAsia="Arial" w:hAnsi="Arial" w:cs="Arial"/>
-          <w:u w:val="single"/>
-        </w:rPr>
-      </w:pPr>
-      <w:r>
-        <w:rPr>
-          <w:rFonts w:ascii="Arial" w:eastAsia="Arial" w:hAnsi="Arial" w:cs="Arial"/>
-        </w:rPr>
-        <w:t>Listar faltas de asistencia: Se muestra el listado de las asignaturas que imparte el profesor conectado para que cuando seleccione una de ellas aparezca el listado de alumnos que se encuentran matriculados en esa asignatura, con su nombre, apellido</w:t>
-      </w:r>
-      <w:r>
-        <w:rPr>
-          <w:rFonts w:ascii="Arial" w:eastAsia="Arial" w:hAnsi="Arial" w:cs="Arial"/>
-        </w:rPr>
-        <w:t xml:space="preserve">s y número de faltas de asistencia. </w:t>
-      </w:r>
-    </w:p>
-    <w:p>
-      <w:pPr>
-        <w:spacing w:after="0" w:line="276" w:lineRule="auto"/>
-        <w:rPr>
-          <w:rFonts w:ascii="Arial" w:eastAsia="Arial" w:hAnsi="Arial" w:cs="Arial"/>
-          <w:b/>
-        </w:rPr>
-      </w:pPr>
-      <w:r>
-        <w:rPr>
-          <w:rFonts w:ascii="Arial" w:eastAsia="Arial" w:hAnsi="Arial" w:cs="Arial"/>
-          <w:b/>
-        </w:rPr>
-        <w:tab/>
-      </w:r>
-    </w:p>
-    <w:p>
-      <w:pPr>
-        <w:spacing w:after="0" w:line="276" w:lineRule="auto"/>
-        <w:rPr>
-          <w:rFonts w:ascii="Arial" w:eastAsia="Arial" w:hAnsi="Arial" w:cs="Arial"/>
-          <w:b/>
-        </w:rPr>
-      </w:pPr>
-      <w:r>
-        <w:rPr>
-          <w:rFonts w:ascii="Arial" w:eastAsia="Arial" w:hAnsi="Arial" w:cs="Arial"/>
-          <w:b/>
-        </w:rPr>
-        <w:tab/>
-      </w:r>
-      <w:r>
-        <w:rPr>
-          <w:rFonts w:ascii="Arial" w:eastAsia="Arial" w:hAnsi="Arial" w:cs="Arial"/>
-          <w:b/>
-        </w:rPr>
-        <w:tab/>
-      </w:r>
-      <w:r>
-        <w:rPr>
-          <w:rFonts w:ascii="Arial" w:eastAsia="Arial" w:hAnsi="Arial" w:cs="Arial"/>
-          <w:b/>
-        </w:rPr>
-        <w:tab/>
-      </w:r>
-      <w:r>
-        <w:rPr>
-          <w:rFonts w:ascii="Arial" w:eastAsia="Arial" w:hAnsi="Arial" w:cs="Arial"/>
-          <w:b/>
-        </w:rPr>
-        <w:tab/>
-      </w:r>
-      <w:r>
-        <w:rPr>
-          <w:rFonts w:ascii="Arial" w:eastAsia="Arial" w:hAnsi="Arial" w:cs="Arial"/>
-          <w:b/>
-        </w:rPr>
-        <w:tab/>
-      </w:r>
-      <w:r>
-        <w:rPr>
-          <w:rFonts w:ascii="Arial" w:eastAsia="Arial" w:hAnsi="Arial" w:cs="Arial"/>
-          <w:b/>
-        </w:rPr>
-        <w:tab/>
-        <w:t>Usuario Profesor</w:t>
-      </w:r>
-    </w:p>
-    <w:p>
-      <w:pPr>
-        <w:numPr>
-          <w:ilvl w:val="0"/>
-          <w:numId w:val="11"/>
-        </w:numPr>
-        <w:spacing w:after="0" w:line="276" w:lineRule="auto"/>
-        <w:ind w:left="720" w:hanging="360"/>
-        <w:rPr>
-          <w:rFonts w:ascii="Arial" w:eastAsia="Arial" w:hAnsi="Arial" w:cs="Arial"/>
-        </w:rPr>
-      </w:pPr>
-      <w:r>
-        <w:rPr>
-          <w:rFonts w:ascii="Arial" w:eastAsia="Arial" w:hAnsi="Arial" w:cs="Arial"/>
-        </w:rPr>
-        <w:t xml:space="preserve">Modificar notas: Se muestra el listado de las asignaturas que imparte el profesor conectado para que cuando seleccione una de ellas pueda elegir un alumno de los que se encuentran matriculados en esa asignatura y modificarle la nota. </w:t>
-      </w:r>
-    </w:p>
-    <w:p>
-      <w:pPr>
-        <w:spacing w:after="0" w:line="276" w:lineRule="auto"/>
-        <w:ind w:left="720"/>
-        <w:rPr>
-          <w:rFonts w:ascii="Arial" w:eastAsia="Arial" w:hAnsi="Arial" w:cs="Arial"/>
-        </w:rPr>
-      </w:pPr>
-    </w:p>
-    <w:p>
-      <w:pPr>
-        <w:spacing w:after="0" w:line="276" w:lineRule="auto"/>
-        <w:ind w:left="3600" w:firstLine="720"/>
-        <w:rPr>
-          <w:rFonts w:ascii="Arial" w:eastAsia="Arial" w:hAnsi="Arial" w:cs="Arial"/>
-        </w:rPr>
-      </w:pPr>
-    </w:p>
-    <w:p>
-      <w:pPr>
-        <w:spacing w:after="0" w:line="276" w:lineRule="auto"/>
-        <w:rPr>
-          <w:rFonts w:ascii="Arial" w:eastAsia="Arial" w:hAnsi="Arial" w:cs="Arial"/>
-          <w:b/>
-        </w:rPr>
-      </w:pPr>
-      <w:r>
-        <w:rPr>
-          <w:rFonts w:ascii="Arial" w:eastAsia="Arial" w:hAnsi="Arial" w:cs="Arial"/>
-          <w:b/>
-        </w:rPr>
-        <w:t>Usuario administrad</w:t>
-      </w:r>
-      <w:r>
-        <w:rPr>
-          <w:rFonts w:ascii="Arial" w:eastAsia="Arial" w:hAnsi="Arial" w:cs="Arial"/>
-          <w:b/>
-        </w:rPr>
-        <w:t>or</w:t>
+        <w:t>Usuario administrador</w:t>
       </w:r>
     </w:p>
     <w:p>
@@ -664,13 +681,7 @@
         <w:rPr>
           <w:rFonts w:ascii="Arial" w:eastAsia="Arial" w:hAnsi="Arial" w:cs="Arial"/>
         </w:rPr>
-        <w:t>Matricular alumno en asignatura: Se podrá matricular a los alumnos en las distintas asignaturas. - Baja de usuario: Se podrá dar de baja un usuar</w:t>
-      </w:r>
-      <w:r>
-        <w:rPr>
-          <w:rFonts w:ascii="Arial" w:eastAsia="Arial" w:hAnsi="Arial" w:cs="Arial"/>
-        </w:rPr>
-        <w:t xml:space="preserve">io. - </w:t>
+        <w:t xml:space="preserve">Matricular alumno en asignatura: Se podrá matricular a los alumnos en las distintas asignaturas. - Baja de usuario: Se podrá dar de baja un usuario. - </w:t>
       </w:r>
     </w:p>
     <w:p>
@@ -890,66 +901,22 @@
           <w:u w:val="single"/>
         </w:rPr>
       </w:pPr>
-    </w:p>
-    <w:p>
-      <w:pPr>
-        <w:spacing w:after="0" w:line="276" w:lineRule="auto"/>
-        <w:rPr>
-          <w:rFonts w:ascii="Arial" w:eastAsia="Arial" w:hAnsi="Arial" w:cs="Arial"/>
-          <w:u w:val="single"/>
-        </w:rPr>
-      </w:pPr>
-    </w:p>
-    <w:p>
-      <w:pPr>
-        <w:spacing w:after="0" w:line="276" w:lineRule="auto"/>
+      <w:r>
         <w:rPr>
           <w:rFonts w:ascii="Arial" w:eastAsia="Arial" w:hAnsi="Arial" w:cs="Arial"/>
           <w:sz w:val="24"/>
           <w:u w:val="single"/>
         </w:rPr>
-      </w:pPr>
-    </w:p>
-    <w:p>
-      <w:pPr>
-        <w:spacing w:after="0" w:line="276" w:lineRule="auto"/>
-        <w:rPr>
-          <w:rFonts w:ascii="Arial" w:eastAsia="Arial" w:hAnsi="Arial" w:cs="Arial"/>
-          <w:sz w:val="24"/>
-          <w:u w:val="single"/>
-        </w:rPr>
-      </w:pPr>
-    </w:p>
-    <w:p>
-      <w:pPr>
-        <w:spacing w:after="0" w:line="276" w:lineRule="auto"/>
-        <w:rPr>
-          <w:rFonts w:ascii="Arial" w:eastAsia="Arial" w:hAnsi="Arial" w:cs="Arial"/>
-          <w:u w:val="single"/>
-        </w:rPr>
-      </w:pPr>
-      <w:r>
-        <w:rPr>
-          <w:rFonts w:ascii="Arial" w:eastAsia="Arial" w:hAnsi="Arial" w:cs="Arial"/>
-          <w:sz w:val="24"/>
-          <w:u w:val="single"/>
-        </w:rPr>
         <w:lastRenderedPageBreak/>
-        <w:t>Requisitos Funcionales</w:t>
-      </w:r>
-      <w:r>
-        <w:rPr>
-          <w:rFonts w:ascii="Arial" w:eastAsia="Arial" w:hAnsi="Arial" w:cs="Arial"/>
-          <w:u w:val="single"/>
-        </w:rPr>
-        <w:t>:</w:t>
-      </w:r>
-    </w:p>
-    <w:p>
-      <w:pPr>
-        <w:spacing w:after="0" w:line="276" w:lineRule="auto"/>
-        <w:rPr>
-          <w:rFonts w:ascii="Arial" w:eastAsia="Arial" w:hAnsi="Arial" w:cs="Arial"/>
+        <w:t>Funcionalidades del negocio:</w:t>
+      </w:r>
+    </w:p>
+    <w:p>
+      <w:pPr>
+        <w:spacing w:after="0" w:line="276" w:lineRule="auto"/>
+        <w:rPr>
+          <w:rFonts w:ascii="Arial" w:eastAsia="Arial" w:hAnsi="Arial" w:cs="Arial"/>
+          <w:u w:val="single"/>
         </w:rPr>
       </w:pPr>
     </w:p>
@@ -973,14 +940,7 @@
           <w:rFonts w:ascii="Arial" w:eastAsia="Arial" w:hAnsi="Arial" w:cs="Arial"/>
           <w:u w:val="single"/>
         </w:rPr>
-        <w:t xml:space="preserve"> a las </w:t>
-      </w:r>
-      <w:r>
-        <w:rPr>
-          <w:rFonts w:ascii="Arial" w:eastAsia="Arial" w:hAnsi="Arial" w:cs="Arial"/>
-          <w:u w:val="single"/>
-        </w:rPr>
-        <w:t>carreras:</w:t>
+        <w:t xml:space="preserve"> a las carreras:</w:t>
       </w:r>
     </w:p>
     <w:p>
@@ -1419,13 +1379,7 @@
           <w:rFonts w:ascii="Arial" w:eastAsia="Arial" w:hAnsi="Arial" w:cs="Arial"/>
         </w:rPr>
         <w:tab/>
-        <w:t>* Tener todas las materias que se</w:t>
-      </w:r>
-      <w:r>
-        <w:rPr>
-          <w:rFonts w:ascii="Arial" w:eastAsia="Arial" w:hAnsi="Arial" w:cs="Arial"/>
-        </w:rPr>
-        <w:t xml:space="preserve">an correlativas de la misma </w:t>
+        <w:t xml:space="preserve">* Tener todas las materias que sean correlativas de la misma </w:t>
       </w:r>
       <w:r>
         <w:rPr>
@@ -1618,7 +1572,15 @@
         <w:rPr>
           <w:rFonts w:ascii="Arial" w:eastAsia="Arial" w:hAnsi="Arial" w:cs="Arial"/>
         </w:rPr>
-        <w:t xml:space="preserve"> de asistencias en toda la cursada. </w:t>
+        <w:t xml:space="preserve"> de asistencias en t</w:t>
+      </w:r>
+      <w:bookmarkStart w:id="0" w:name="_GoBack"/>
+      <w:bookmarkEnd w:id="0"/>
+      <w:r>
+        <w:rPr>
+          <w:rFonts w:ascii="Arial" w:eastAsia="Arial" w:hAnsi="Arial" w:cs="Arial"/>
+        </w:rPr>
+        <w:t xml:space="preserve">oda la cursada. </w:t>
       </w:r>
     </w:p>
     <w:p>
@@ -1754,13 +1716,7 @@
         <w:rPr>
           <w:rFonts w:ascii="Arial" w:eastAsia="Arial" w:hAnsi="Arial" w:cs="Arial"/>
         </w:rPr>
-        <w:t>Tanto para cursar o para apro</w:t>
-      </w:r>
-      <w:r>
-        <w:rPr>
-          <w:rFonts w:ascii="Arial" w:eastAsia="Arial" w:hAnsi="Arial" w:cs="Arial"/>
-        </w:rPr>
-        <w:t xml:space="preserve">bar las materias el </w:t>
+        <w:t xml:space="preserve">Tanto para cursar o para aprobar las materias el </w:t>
       </w:r>
       <w:r>
         <w:rPr>
@@ -1812,30 +1768,108 @@
         <w:spacing w:after="0" w:line="276" w:lineRule="auto"/>
         <w:rPr>
           <w:rFonts w:ascii="Arial" w:eastAsia="Arial" w:hAnsi="Arial" w:cs="Arial"/>
-          <w:u w:val="single"/>
-        </w:rPr>
-      </w:pPr>
-      <w:r>
-        <w:rPr>
-          <w:rFonts w:ascii="Arial" w:eastAsia="Arial" w:hAnsi="Arial" w:cs="Arial"/>
-          <w:u w:val="single"/>
-        </w:rPr>
-        <w:t>Asistencias:</w:t>
-      </w:r>
-    </w:p>
-    <w:p>
-      <w:pPr>
-        <w:spacing w:after="0" w:line="276" w:lineRule="auto"/>
-        <w:rPr>
-          <w:rFonts w:ascii="Arial" w:eastAsia="Arial" w:hAnsi="Arial" w:cs="Arial"/>
-        </w:rPr>
-      </w:pPr>
-      <w:bookmarkStart w:id="0" w:name="_GoBack"/>
-      <w:bookmarkEnd w:id="0"/>
+          <w:sz w:val="24"/>
+          <w:szCs w:val="24"/>
+          <w:u w:val="single"/>
+        </w:rPr>
+      </w:pPr>
+      <w:r>
+        <w:rPr>
+          <w:rFonts w:ascii="Arial" w:eastAsia="Arial" w:hAnsi="Arial" w:cs="Arial"/>
+          <w:sz w:val="24"/>
+          <w:szCs w:val="24"/>
+          <w:u w:val="single"/>
+        </w:rPr>
+        <w:t>Funcionalidades que no hará el sistema:</w:t>
+      </w:r>
+    </w:p>
+    <w:p>
+      <w:pPr>
+        <w:spacing w:after="0" w:line="276" w:lineRule="auto"/>
+        <w:rPr>
+          <w:rFonts w:ascii="Arial" w:eastAsia="Arial" w:hAnsi="Arial" w:cs="Arial"/>
+          <w:sz w:val="24"/>
+          <w:szCs w:val="24"/>
+          <w:u w:val="single"/>
+        </w:rPr>
+      </w:pPr>
+    </w:p>
+    <w:p>
+      <w:pPr>
+        <w:pStyle w:val="ListParagraph"/>
+        <w:numPr>
+          <w:ilvl w:val="0"/>
+          <w:numId w:val="17"/>
+        </w:numPr>
+        <w:spacing w:after="0" w:line="276" w:lineRule="auto"/>
+        <w:rPr>
+          <w:rFonts w:ascii="Arial" w:eastAsia="Arial" w:hAnsi="Arial" w:cs="Arial"/>
+        </w:rPr>
+      </w:pPr>
+      <w:r>
+        <w:rPr>
+          <w:rFonts w:ascii="Arial" w:eastAsia="Arial" w:hAnsi="Arial" w:cs="Arial"/>
+        </w:rPr>
+        <w:t>Gestión de la mensualidad de los alumnos.</w:t>
+      </w:r>
+    </w:p>
+    <w:p>
+      <w:pPr>
+        <w:pStyle w:val="ListParagraph"/>
+        <w:numPr>
+          <w:ilvl w:val="0"/>
+          <w:numId w:val="17"/>
+        </w:numPr>
+        <w:spacing w:after="0" w:line="276" w:lineRule="auto"/>
+        <w:rPr>
+          <w:rFonts w:ascii="Arial" w:eastAsia="Arial" w:hAnsi="Arial" w:cs="Arial"/>
+        </w:rPr>
+      </w:pPr>
+      <w:r>
+        <w:rPr>
+          <w:rFonts w:ascii="Arial" w:eastAsia="Arial" w:hAnsi="Arial" w:cs="Arial"/>
+        </w:rPr>
+        <w:t>Gestión de los sueldos de los empleados de la institución.</w:t>
+      </w:r>
+    </w:p>
+    <w:p>
+      <w:pPr>
+        <w:pStyle w:val="ListParagraph"/>
+        <w:numPr>
+          <w:ilvl w:val="0"/>
+          <w:numId w:val="17"/>
+        </w:numPr>
+        <w:spacing w:after="0" w:line="276" w:lineRule="auto"/>
+        <w:rPr>
+          <w:rFonts w:ascii="Arial" w:eastAsia="Arial" w:hAnsi="Arial" w:cs="Arial"/>
+        </w:rPr>
+      </w:pPr>
+      <w:r>
+        <w:rPr>
+          <w:rFonts w:ascii="Arial" w:eastAsia="Arial" w:hAnsi="Arial" w:cs="Arial"/>
+        </w:rPr>
+        <w:t>La administración de los materiales físicos de la institución.</w:t>
+      </w:r>
+    </w:p>
+    <w:p>
+      <w:pPr>
+        <w:spacing w:after="0" w:line="276" w:lineRule="auto"/>
+        <w:rPr>
+          <w:rFonts w:ascii="Arial" w:eastAsia="Arial" w:hAnsi="Arial" w:cs="Arial"/>
+        </w:rPr>
+      </w:pPr>
+    </w:p>
+    <w:p>
+      <w:pPr>
+        <w:spacing w:after="0" w:line="276" w:lineRule="auto"/>
+        <w:rPr>
+          <w:rFonts w:ascii="Arial" w:eastAsia="Arial" w:hAnsi="Arial" w:cs="Arial"/>
+        </w:rPr>
+      </w:pPr>
     </w:p>
     <w:sectPr>
       <w:pgSz w:w="11906" w:h="16838"/>
-      <w:pgMar w:top="1440" w:right="1440" w:bottom="1440" w:left="1440" w:header="720" w:footer="720" w:gutter="0"/>
+      <w:pgMar w:top="720" w:right="720" w:bottom="720" w:left="720" w:header="720" w:footer="720" w:gutter="0"/>
       <w:cols w:space="720"/>
       <w:docGrid w:linePitch="360"/>
     </w:sectPr>
@@ -1896,6 +1930,118 @@
 <file path=word/numbering.xml><?xml version="1.0" encoding="utf-8"?>
 <w:numbering xmlns:wpc="http://schemas.microsoft.com/office/word/2010/wordprocessingCanvas" xmlns:cx="http://schemas.microsoft.com/office/drawing/2014/chartex" xmlns:cx1="http://schemas.microsoft.com/office/drawing/2015/9/8/chartex" xmlns:mc="http://schemas.openxmlformats.org/markup-compatibility/2006" xmlns:o="urn:schemas-microsoft-com:office:office" xmlns:r="http://schemas.openxmlformats.org/officeDocument/2006/relationships" xmlns:m="http://schemas.openxmlformats.org/officeDocument/2006/math" xmlns:v="urn:schemas-microsoft-com:vml" xmlns:wp14="http://schemas.microsoft.com/office/word/2010/wordprocessingDrawing" xmlns:wp="http://schemas.openxmlformats.org/drawingml/2006/wordprocessingDrawing" xmlns:w10="urn:schemas-microsoft-com:office:word" xmlns:w="http://schemas.openxmlformats.org/wordprocessingml/2006/main" xmlns:w14="http://schemas.microsoft.com/office/word/2010/wordml" xmlns:w15="http://schemas.microsoft.com/office/word/2012/wordml" xmlns:w16se="http://schemas.microsoft.com/office/word/2015/wordml/symex" xmlns:wpg="http://schemas.microsoft.com/office/word/2010/wordprocessingGroup" xmlns:wpi="http://schemas.microsoft.com/office/word/2010/wordprocessingInk" xmlns:wne="http://schemas.microsoft.com/office/word/2006/wordml" xmlns:wps="http://schemas.microsoft.com/office/word/2010/wordprocessingShape" mc:Ignorable="w14 w15 w16se wp14">
   <w:abstractNum w:abstractNumId="0" w15:restartNumberingAfterBreak="0">
+    <w:nsid w:val="09036908"/>
+    <w:multiLevelType w:val="hybridMultilevel"/>
+    <w:tmpl w:val="E7624AE6"/>
+    <w:lvl w:ilvl="0" w:tplc="49CEF60C">
+      <w:numFmt w:val="bullet"/>
+      <w:lvlText w:val="-"/>
+      <w:lvlJc w:val="left"/>
+      <w:pPr>
+        <w:ind w:left="720" w:hanging="360"/>
+      </w:pPr>
+      <w:rPr>
+        <w:rFonts w:ascii="Arial" w:eastAsia="Arial" w:hAnsi="Arial" w:cs="Arial" w:hint="default"/>
+      </w:rPr>
+    </w:lvl>
+    <w:lvl w:ilvl="1" w:tplc="2C0A0003" w:tentative="1">
+      <w:start w:val="1"/>
+      <w:numFmt w:val="bullet"/>
+      <w:lvlText w:val="o"/>
+      <w:lvlJc w:val="left"/>
+      <w:pPr>
+        <w:ind w:left="1440" w:hanging="360"/>
+      </w:pPr>
+      <w:rPr>
+        <w:rFonts w:ascii="Courier New" w:hAnsi="Courier New" w:cs="Courier New" w:hint="default"/>
+      </w:rPr>
+    </w:lvl>
+    <w:lvl w:ilvl="2" w:tplc="2C0A0005" w:tentative="1">
+      <w:start w:val="1"/>
+      <w:numFmt w:val="bullet"/>
+      <w:lvlText w:val=""/>
+      <w:lvlJc w:val="left"/>
+      <w:pPr>
+        <w:ind w:left="2160" w:hanging="360"/>
+      </w:pPr>
+      <w:rPr>
+        <w:rFonts w:ascii="Wingdings" w:hAnsi="Wingdings" w:hint="default"/>
+      </w:rPr>
+    </w:lvl>
+    <w:lvl w:ilvl="3" w:tplc="2C0A0001" w:tentative="1">
+      <w:start w:val="1"/>
+      <w:numFmt w:val="bullet"/>
+      <w:lvlText w:val=""/>
+      <w:lvlJc w:val="left"/>
+      <w:pPr>
+        <w:ind w:left="2880" w:hanging="360"/>
+      </w:pPr>
+      <w:rPr>
+        <w:rFonts w:ascii="Symbol" w:hAnsi="Symbol" w:hint="default"/>
+      </w:rPr>
+    </w:lvl>
+    <w:lvl w:ilvl="4" w:tplc="2C0A0003" w:tentative="1">
+      <w:start w:val="1"/>
+      <w:numFmt w:val="bullet"/>
+      <w:lvlText w:val="o"/>
+      <w:lvlJc w:val="left"/>
+      <w:pPr>
+        <w:ind w:left="3600" w:hanging="360"/>
+      </w:pPr>
+      <w:rPr>
+        <w:rFonts w:ascii="Courier New" w:hAnsi="Courier New" w:cs="Courier New" w:hint="default"/>
+      </w:rPr>
+    </w:lvl>
+    <w:lvl w:ilvl="5" w:tplc="2C0A0005" w:tentative="1">
+      <w:start w:val="1"/>
+      <w:numFmt w:val="bullet"/>
+      <w:lvlText w:val=""/>
+      <w:lvlJc w:val="left"/>
+      <w:pPr>
+        <w:ind w:left="4320" w:hanging="360"/>
+      </w:pPr>
+      <w:rPr>
+        <w:rFonts w:ascii="Wingdings" w:hAnsi="Wingdings" w:hint="default"/>
+      </w:rPr>
+    </w:lvl>
+    <w:lvl w:ilvl="6" w:tplc="2C0A0001" w:tentative="1">
+      <w:start w:val="1"/>
+      <w:numFmt w:val="bullet"/>
+      <w:lvlText w:val=""/>
+      <w:lvlJc w:val="left"/>
+      <w:pPr>
+        <w:ind w:left="5040" w:hanging="360"/>
+      </w:pPr>
+      <w:rPr>
+        <w:rFonts w:ascii="Symbol" w:hAnsi="Symbol" w:hint="default"/>
+      </w:rPr>
+    </w:lvl>
+    <w:lvl w:ilvl="7" w:tplc="2C0A0003" w:tentative="1">
+      <w:start w:val="1"/>
+      <w:numFmt w:val="bullet"/>
+      <w:lvlText w:val="o"/>
+      <w:lvlJc w:val="left"/>
+      <w:pPr>
+        <w:ind w:left="5760" w:hanging="360"/>
+      </w:pPr>
+      <w:rPr>
+        <w:rFonts w:ascii="Courier New" w:hAnsi="Courier New" w:cs="Courier New" w:hint="default"/>
+      </w:rPr>
+    </w:lvl>
+    <w:lvl w:ilvl="8" w:tplc="2C0A0005" w:tentative="1">
+      <w:start w:val="1"/>
+      <w:numFmt w:val="bullet"/>
+      <w:lvlText w:val=""/>
+      <w:lvlJc w:val="left"/>
+      <w:pPr>
+        <w:ind w:left="6480" w:hanging="360"/>
+      </w:pPr>
+      <w:rPr>
+        <w:rFonts w:ascii="Wingdings" w:hAnsi="Wingdings" w:hint="default"/>
+      </w:rPr>
+    </w:lvl>
+  </w:abstractNum>
+  <w:abstractNum w:abstractNumId="1" w15:restartNumberingAfterBreak="0">
     <w:nsid w:val="0D220525"/>
     <w:multiLevelType w:val="multilevel"/>
     <w:tmpl w:val="F26A4F6C"/>
@@ -1946,7 +2092,119 @@
       <w:lvlJc w:val="left"/>
     </w:lvl>
   </w:abstractNum>
-  <w:abstractNum w:abstractNumId="1" w15:restartNumberingAfterBreak="0">
+  <w:abstractNum w:abstractNumId="2" w15:restartNumberingAfterBreak="0">
+    <w:nsid w:val="137F13D6"/>
+    <w:multiLevelType w:val="hybridMultilevel"/>
+    <w:tmpl w:val="0360F86E"/>
+    <w:lvl w:ilvl="0" w:tplc="D064120E">
+      <w:numFmt w:val="bullet"/>
+      <w:lvlText w:val="-"/>
+      <w:lvlJc w:val="left"/>
+      <w:pPr>
+        <w:ind w:left="720" w:hanging="360"/>
+      </w:pPr>
+      <w:rPr>
+        <w:rFonts w:ascii="Arial" w:eastAsia="Arial" w:hAnsi="Arial" w:cs="Arial" w:hint="default"/>
+      </w:rPr>
+    </w:lvl>
+    <w:lvl w:ilvl="1" w:tplc="2C0A0003" w:tentative="1">
+      <w:start w:val="1"/>
+      <w:numFmt w:val="bullet"/>
+      <w:lvlText w:val="o"/>
+      <w:lvlJc w:val="left"/>
+      <w:pPr>
+        <w:ind w:left="1440" w:hanging="360"/>
+      </w:pPr>
+      <w:rPr>
+        <w:rFonts w:ascii="Courier New" w:hAnsi="Courier New" w:cs="Courier New" w:hint="default"/>
+      </w:rPr>
+    </w:lvl>
+    <w:lvl w:ilvl="2" w:tplc="2C0A0005" w:tentative="1">
+      <w:start w:val="1"/>
+      <w:numFmt w:val="bullet"/>
+      <w:lvlText w:val=""/>
+      <w:lvlJc w:val="left"/>
+      <w:pPr>
+        <w:ind w:left="2160" w:hanging="360"/>
+      </w:pPr>
+      <w:rPr>
+        <w:rFonts w:ascii="Wingdings" w:hAnsi="Wingdings" w:hint="default"/>
+      </w:rPr>
+    </w:lvl>
+    <w:lvl w:ilvl="3" w:tplc="2C0A0001" w:tentative="1">
+      <w:start w:val="1"/>
+      <w:numFmt w:val="bullet"/>
+      <w:lvlText w:val=""/>
+      <w:lvlJc w:val="left"/>
+      <w:pPr>
+        <w:ind w:left="2880" w:hanging="360"/>
+      </w:pPr>
+      <w:rPr>
+        <w:rFonts w:ascii="Symbol" w:hAnsi="Symbol" w:hint="default"/>
+      </w:rPr>
+    </w:lvl>
+    <w:lvl w:ilvl="4" w:tplc="2C0A0003" w:tentative="1">
+      <w:start w:val="1"/>
+      <w:numFmt w:val="bullet"/>
+      <w:lvlText w:val="o"/>
+      <w:lvlJc w:val="left"/>
+      <w:pPr>
+        <w:ind w:left="3600" w:hanging="360"/>
+      </w:pPr>
+      <w:rPr>
+        <w:rFonts w:ascii="Courier New" w:hAnsi="Courier New" w:cs="Courier New" w:hint="default"/>
+      </w:rPr>
+    </w:lvl>
+    <w:lvl w:ilvl="5" w:tplc="2C0A0005" w:tentative="1">
+      <w:start w:val="1"/>
+      <w:numFmt w:val="bullet"/>
+      <w:lvlText w:val=""/>
+      <w:lvlJc w:val="left"/>
+      <w:pPr>
+        <w:ind w:left="4320" w:hanging="360"/>
+      </w:pPr>
+      <w:rPr>
+        <w:rFonts w:ascii="Wingdings" w:hAnsi="Wingdings" w:hint="default"/>
+      </w:rPr>
+    </w:lvl>
+    <w:lvl w:ilvl="6" w:tplc="2C0A0001" w:tentative="1">
+      <w:start w:val="1"/>
+      <w:numFmt w:val="bullet"/>
+      <w:lvlText w:val=""/>
+      <w:lvlJc w:val="left"/>
+      <w:pPr>
+        <w:ind w:left="5040" w:hanging="360"/>
+      </w:pPr>
+      <w:rPr>
+        <w:rFonts w:ascii="Symbol" w:hAnsi="Symbol" w:hint="default"/>
+      </w:rPr>
+    </w:lvl>
+    <w:lvl w:ilvl="7" w:tplc="2C0A0003" w:tentative="1">
+      <w:start w:val="1"/>
+      <w:numFmt w:val="bullet"/>
+      <w:lvlText w:val="o"/>
+      <w:lvlJc w:val="left"/>
+      <w:pPr>
+        <w:ind w:left="5760" w:hanging="360"/>
+      </w:pPr>
+      <w:rPr>
+        <w:rFonts w:ascii="Courier New" w:hAnsi="Courier New" w:cs="Courier New" w:hint="default"/>
+      </w:rPr>
+    </w:lvl>
+    <w:lvl w:ilvl="8" w:tplc="2C0A0005" w:tentative="1">
+      <w:start w:val="1"/>
+      <w:numFmt w:val="bullet"/>
+      <w:lvlText w:val=""/>
+      <w:lvlJc w:val="left"/>
+      <w:pPr>
+        <w:ind w:left="6480" w:hanging="360"/>
+      </w:pPr>
+      <w:rPr>
+        <w:rFonts w:ascii="Wingdings" w:hAnsi="Wingdings" w:hint="default"/>
+      </w:rPr>
+    </w:lvl>
+  </w:abstractNum>
+  <w:abstractNum w:abstractNumId="3" w15:restartNumberingAfterBreak="0">
     <w:nsid w:val="139F76F5"/>
     <w:multiLevelType w:val="multilevel"/>
     <w:tmpl w:val="AB764E92"/>
@@ -1997,7 +2255,7 @@
       <w:lvlJc w:val="left"/>
     </w:lvl>
   </w:abstractNum>
-  <w:abstractNum w:abstractNumId="2" w15:restartNumberingAfterBreak="0">
+  <w:abstractNum w:abstractNumId="4" w15:restartNumberingAfterBreak="0">
     <w:nsid w:val="1ECA58B8"/>
     <w:multiLevelType w:val="multilevel"/>
     <w:tmpl w:val="963C0C5A"/>
@@ -2048,7 +2306,7 @@
       <w:lvlJc w:val="left"/>
     </w:lvl>
   </w:abstractNum>
-  <w:abstractNum w:abstractNumId="3" w15:restartNumberingAfterBreak="0">
+  <w:abstractNum w:abstractNumId="5" w15:restartNumberingAfterBreak="0">
     <w:nsid w:val="25155709"/>
     <w:multiLevelType w:val="multilevel"/>
     <w:tmpl w:val="7A2EB866"/>
@@ -2099,7 +2357,7 @@
       <w:lvlJc w:val="left"/>
     </w:lvl>
   </w:abstractNum>
-  <w:abstractNum w:abstractNumId="4" w15:restartNumberingAfterBreak="0">
+  <w:abstractNum w:abstractNumId="6" w15:restartNumberingAfterBreak="0">
     <w:nsid w:val="26CD38B4"/>
     <w:multiLevelType w:val="multilevel"/>
     <w:tmpl w:val="2612C59E"/>
@@ -2150,7 +2408,7 @@
       <w:lvlJc w:val="left"/>
     </w:lvl>
   </w:abstractNum>
-  <w:abstractNum w:abstractNumId="5" w15:restartNumberingAfterBreak="0">
+  <w:abstractNum w:abstractNumId="7" w15:restartNumberingAfterBreak="0">
     <w:nsid w:val="3ECF54B5"/>
     <w:multiLevelType w:val="multilevel"/>
     <w:tmpl w:val="C75802EA"/>
@@ -2201,7 +2459,7 @@
       <w:lvlJc w:val="left"/>
     </w:lvl>
   </w:abstractNum>
-  <w:abstractNum w:abstractNumId="6" w15:restartNumberingAfterBreak="0">
+  <w:abstractNum w:abstractNumId="8" w15:restartNumberingAfterBreak="0">
     <w:nsid w:val="3F666CCD"/>
     <w:multiLevelType w:val="multilevel"/>
     <w:tmpl w:val="8270A3F8"/>
@@ -2252,7 +2510,7 @@
       <w:lvlJc w:val="left"/>
     </w:lvl>
   </w:abstractNum>
-  <w:abstractNum w:abstractNumId="7" w15:restartNumberingAfterBreak="0">
+  <w:abstractNum w:abstractNumId="9" w15:restartNumberingAfterBreak="0">
     <w:nsid w:val="41994C5A"/>
     <w:multiLevelType w:val="multilevel"/>
     <w:tmpl w:val="A36035A2"/>
@@ -2303,7 +2561,120 @@
       <w:lvlJc w:val="left"/>
     </w:lvl>
   </w:abstractNum>
-  <w:abstractNum w:abstractNumId="8" w15:restartNumberingAfterBreak="0">
+  <w:abstractNum w:abstractNumId="10" w15:restartNumberingAfterBreak="0">
+    <w:nsid w:val="49836980"/>
+    <w:multiLevelType w:val="hybridMultilevel"/>
+    <w:tmpl w:val="840EA1B0"/>
+    <w:lvl w:ilvl="0" w:tplc="2C0A0001">
+      <w:start w:val="1"/>
+      <w:numFmt w:val="bullet"/>
+      <w:lvlText w:val=""/>
+      <w:lvlJc w:val="left"/>
+      <w:pPr>
+        <w:ind w:left="840" w:hanging="360"/>
+      </w:pPr>
+      <w:rPr>
+        <w:rFonts w:ascii="Symbol" w:hAnsi="Symbol" w:hint="default"/>
+      </w:rPr>
+    </w:lvl>
+    <w:lvl w:ilvl="1" w:tplc="2C0A0003">
+      <w:start w:val="1"/>
+      <w:numFmt w:val="bullet"/>
+      <w:lvlText w:val="o"/>
+      <w:lvlJc w:val="left"/>
+      <w:pPr>
+        <w:ind w:left="1560" w:hanging="360"/>
+      </w:pPr>
+      <w:rPr>
+        <w:rFonts w:ascii="Courier New" w:hAnsi="Courier New" w:cs="Courier New" w:hint="default"/>
+      </w:rPr>
+    </w:lvl>
+    <w:lvl w:ilvl="2" w:tplc="2C0A0005" w:tentative="1">
+      <w:start w:val="1"/>
+      <w:numFmt w:val="bullet"/>
+      <w:lvlText w:val=""/>
+      <w:lvlJc w:val="left"/>
+      <w:pPr>
+        <w:ind w:left="2280" w:hanging="360"/>
+      </w:pPr>
+      <w:rPr>
+        <w:rFonts w:ascii="Wingdings" w:hAnsi="Wingdings" w:hint="default"/>
+      </w:rPr>
+    </w:lvl>
+    <w:lvl w:ilvl="3" w:tplc="2C0A0001" w:tentative="1">
+      <w:start w:val="1"/>
+      <w:numFmt w:val="bullet"/>
+      <w:lvlText w:val=""/>
+      <w:lvlJc w:val="left"/>
+      <w:pPr>
+        <w:ind w:left="3000" w:hanging="360"/>
+      </w:pPr>
+      <w:rPr>
+        <w:rFonts w:ascii="Symbol" w:hAnsi="Symbol" w:hint="default"/>
+      </w:rPr>
+    </w:lvl>
+    <w:lvl w:ilvl="4" w:tplc="2C0A0003" w:tentative="1">
+      <w:start w:val="1"/>
+      <w:numFmt w:val="bullet"/>
+      <w:lvlText w:val="o"/>
+      <w:lvlJc w:val="left"/>
+      <w:pPr>
+        <w:ind w:left="3720" w:hanging="360"/>
+      </w:pPr>
+      <w:rPr>
+        <w:rFonts w:ascii="Courier New" w:hAnsi="Courier New" w:cs="Courier New" w:hint="default"/>
+      </w:rPr>
+    </w:lvl>
+    <w:lvl w:ilvl="5" w:tplc="2C0A0005" w:tentative="1">
+      <w:start w:val="1"/>
+      <w:numFmt w:val="bullet"/>
+      <w:lvlText w:val=""/>
+      <w:lvlJc w:val="left"/>
+      <w:pPr>
+        <w:ind w:left="4440" w:hanging="360"/>
+      </w:pPr>
+      <w:rPr>
+        <w:rFonts w:ascii="Wingdings" w:hAnsi="Wingdings" w:hint="default"/>
+      </w:rPr>
+    </w:lvl>
+    <w:lvl w:ilvl="6" w:tplc="2C0A0001" w:tentative="1">
+      <w:start w:val="1"/>
+      <w:numFmt w:val="bullet"/>
+      <w:lvlText w:val=""/>
+      <w:lvlJc w:val="left"/>
+      <w:pPr>
+        <w:ind w:left="5160" w:hanging="360"/>
+      </w:pPr>
+      <w:rPr>
+        <w:rFonts w:ascii="Symbol" w:hAnsi="Symbol" w:hint="default"/>
+      </w:rPr>
+    </w:lvl>
+    <w:lvl w:ilvl="7" w:tplc="2C0A0003" w:tentative="1">
+      <w:start w:val="1"/>
+      <w:numFmt w:val="bullet"/>
+      <w:lvlText w:val="o"/>
+      <w:lvlJc w:val="left"/>
+      <w:pPr>
+        <w:ind w:left="5880" w:hanging="360"/>
+      </w:pPr>
+      <w:rPr>
+        <w:rFonts w:ascii="Courier New" w:hAnsi="Courier New" w:cs="Courier New" w:hint="default"/>
+      </w:rPr>
+    </w:lvl>
+    <w:lvl w:ilvl="8" w:tplc="2C0A0005" w:tentative="1">
+      <w:start w:val="1"/>
+      <w:numFmt w:val="bullet"/>
+      <w:lvlText w:val=""/>
+      <w:lvlJc w:val="left"/>
+      <w:pPr>
+        <w:ind w:left="6600" w:hanging="360"/>
+      </w:pPr>
+      <w:rPr>
+        <w:rFonts w:ascii="Wingdings" w:hAnsi="Wingdings" w:hint="default"/>
+      </w:rPr>
+    </w:lvl>
+  </w:abstractNum>
+  <w:abstractNum w:abstractNumId="11" w15:restartNumberingAfterBreak="0">
     <w:nsid w:val="4D2123A0"/>
     <w:multiLevelType w:val="multilevel"/>
     <w:tmpl w:val="B92447FC"/>
@@ -2354,7 +2725,7 @@
       <w:lvlJc w:val="left"/>
     </w:lvl>
   </w:abstractNum>
-  <w:abstractNum w:abstractNumId="9" w15:restartNumberingAfterBreak="0">
+  <w:abstractNum w:abstractNumId="12" w15:restartNumberingAfterBreak="0">
     <w:nsid w:val="5B6579E1"/>
     <w:multiLevelType w:val="multilevel"/>
     <w:tmpl w:val="DC3A4738"/>
@@ -2405,7 +2776,7 @@
       <w:lvlJc w:val="left"/>
     </w:lvl>
   </w:abstractNum>
-  <w:abstractNum w:abstractNumId="10" w15:restartNumberingAfterBreak="0">
+  <w:abstractNum w:abstractNumId="13" w15:restartNumberingAfterBreak="0">
     <w:nsid w:val="5E634BE8"/>
     <w:multiLevelType w:val="multilevel"/>
     <w:tmpl w:val="A06E3342"/>
@@ -2456,7 +2827,7 @@
       <w:lvlJc w:val="left"/>
     </w:lvl>
   </w:abstractNum>
-  <w:abstractNum w:abstractNumId="11" w15:restartNumberingAfterBreak="0">
+  <w:abstractNum w:abstractNumId="14" w15:restartNumberingAfterBreak="0">
     <w:nsid w:val="626B70C5"/>
     <w:multiLevelType w:val="multilevel"/>
     <w:tmpl w:val="FCDE84FA"/>
@@ -2507,7 +2878,7 @@
       <w:lvlJc w:val="left"/>
     </w:lvl>
   </w:abstractNum>
-  <w:abstractNum w:abstractNumId="12" w15:restartNumberingAfterBreak="0">
+  <w:abstractNum w:abstractNumId="15" w15:restartNumberingAfterBreak="0">
     <w:nsid w:val="72410AE3"/>
     <w:multiLevelType w:val="multilevel"/>
     <w:tmpl w:val="D0189E40"/>
@@ -2558,7 +2929,7 @@
       <w:lvlJc w:val="left"/>
     </w:lvl>
   </w:abstractNum>
-  <w:abstractNum w:abstractNumId="13" w15:restartNumberingAfterBreak="0">
+  <w:abstractNum w:abstractNumId="16" w15:restartNumberingAfterBreak="0">
     <w:nsid w:val="75644A59"/>
     <w:multiLevelType w:val="multilevel"/>
     <w:tmpl w:val="F886B68A"/>
@@ -2609,7 +2980,7 @@
       <w:lvlJc w:val="left"/>
     </w:lvl>
   </w:abstractNum>
-  <w:abstractNum w:abstractNumId="14" w15:restartNumberingAfterBreak="0">
+  <w:abstractNum w:abstractNumId="17" w15:restartNumberingAfterBreak="0">
     <w:nsid w:val="79AC1D99"/>
     <w:multiLevelType w:val="multilevel"/>
     <w:tmpl w:val="5648A0C2"/>
@@ -2660,7 +3031,7 @@
       <w:lvlJc w:val="left"/>
     </w:lvl>
   </w:abstractNum>
-  <w:abstractNum w:abstractNumId="15" w15:restartNumberingAfterBreak="0">
+  <w:abstractNum w:abstractNumId="18" w15:restartNumberingAfterBreak="0">
     <w:nsid w:val="7E8045F5"/>
     <w:multiLevelType w:val="multilevel"/>
     <w:tmpl w:val="303232C8"/>
@@ -2712,52 +3083,61 @@
     </w:lvl>
   </w:abstractNum>
   <w:num w:numId="1">
+    <w:abstractNumId w:val="5"/>
+  </w:num>
+  <w:num w:numId="2">
+    <w:abstractNumId w:val="16"/>
+  </w:num>
+  <w:num w:numId="3">
+    <w:abstractNumId w:val="8"/>
+  </w:num>
+  <w:num w:numId="4">
+    <w:abstractNumId w:val="18"/>
+  </w:num>
+  <w:num w:numId="5">
+    <w:abstractNumId w:val="9"/>
+  </w:num>
+  <w:num w:numId="6">
+    <w:abstractNumId w:val="12"/>
+  </w:num>
+  <w:num w:numId="7">
     <w:abstractNumId w:val="3"/>
   </w:num>
-  <w:num w:numId="2">
+  <w:num w:numId="8">
+    <w:abstractNumId w:val="4"/>
+  </w:num>
+  <w:num w:numId="9">
+    <w:abstractNumId w:val="1"/>
+  </w:num>
+  <w:num w:numId="10">
+    <w:abstractNumId w:val="7"/>
+  </w:num>
+  <w:num w:numId="11">
+    <w:abstractNumId w:val="15"/>
+  </w:num>
+  <w:num w:numId="12">
+    <w:abstractNumId w:val="11"/>
+  </w:num>
+  <w:num w:numId="13">
+    <w:abstractNumId w:val="17"/>
+  </w:num>
+  <w:num w:numId="14">
+    <w:abstractNumId w:val="14"/>
+  </w:num>
+  <w:num w:numId="15">
     <w:abstractNumId w:val="13"/>
   </w:num>
-  <w:num w:numId="3">
+  <w:num w:numId="16">
     <w:abstractNumId w:val="6"/>
   </w:num>
-  <w:num w:numId="4">
-    <w:abstractNumId w:val="15"/>
+  <w:num w:numId="17">
+    <w:abstractNumId w:val="10"/>
   </w:num>
-  <w:num w:numId="5">
-    <w:abstractNumId w:val="7"/>
-  </w:num>
-  <w:num w:numId="6">
-    <w:abstractNumId w:val="9"/>
-  </w:num>
-  <w:num w:numId="7">
-    <w:abstractNumId w:val="1"/>
-  </w:num>
-  <w:num w:numId="8">
-    <w:abstractNumId w:val="2"/>
-  </w:num>
-  <w:num w:numId="9">
+  <w:num w:numId="18">
     <w:abstractNumId w:val="0"/>
   </w:num>
-  <w:num w:numId="10">
-    <w:abstractNumId w:val="5"/>
-  </w:num>
-  <w:num w:numId="11">
-    <w:abstractNumId w:val="12"/>
-  </w:num>
-  <w:num w:numId="12">
-    <w:abstractNumId w:val="8"/>
-  </w:num>
-  <w:num w:numId="13">
-    <w:abstractNumId w:val="14"/>
-  </w:num>
-  <w:num w:numId="14">
-    <w:abstractNumId w:val="11"/>
-  </w:num>
-  <w:num w:numId="15">
-    <w:abstractNumId w:val="10"/>
-  </w:num>
-  <w:num w:numId="16">
-    <w:abstractNumId w:val="4"/>
+  <w:num w:numId="19">
+    <w:abstractNumId w:val="2"/>
   </w:num>
 </w:numbering>
 </file>
@@ -3227,6 +3607,36 @@
     <w:uiPriority w:val="99"/>
     <w:rsid w:val="00900B0F"/>
   </w:style>
+  <w:style w:type="paragraph" w:styleId="ListParagraph">
+    <w:name w:val="List Paragraph"/>
+    <w:basedOn w:val="Normal"/>
+    <w:uiPriority w:val="34"/>
+    <w:qFormat/>
+    <w:rsid w:val="005A6A64"/>
+    <w:pPr>
+      <w:ind w:left="720"/>
+      <w:contextualSpacing/>
+    </w:pPr>
+  </w:style>
+  <w:style w:type="table" w:styleId="TableGrid">
+    <w:name w:val="Table Grid"/>
+    <w:basedOn w:val="TableNormal"/>
+    <w:uiPriority w:val="39"/>
+    <w:rsid w:val="002D54C7"/>
+    <w:pPr>
+      <w:spacing w:after="0" w:line="240" w:lineRule="auto"/>
+    </w:pPr>
+    <w:tblPr>
+      <w:tblBorders>
+        <w:top w:val="single" w:sz="4" w:space="0" w:color="auto"/>
+        <w:left w:val="single" w:sz="4" w:space="0" w:color="auto"/>
+        <w:bottom w:val="single" w:sz="4" w:space="0" w:color="auto"/>
+        <w:right w:val="single" w:sz="4" w:space="0" w:color="auto"/>
+        <w:insideH w:val="single" w:sz="4" w:space="0" w:color="auto"/>
+        <w:insideV w:val="single" w:sz="4" w:space="0" w:color="auto"/>
+      </w:tblBorders>
+    </w:tblPr>
+  </w:style>
 </w:styles>
 </file>
 

</xml_diff>

<commit_message>
prog-1 Se sube ultima actualizacion.
</commit_message>
<xml_diff>
--- a/Proyecto_Prac.Super/Proyectos - Practica.docx
+++ b/Proyecto_Prac.Super/Proyectos - Practica.docx
@@ -1572,15 +1572,7 @@
         <w:rPr>
           <w:rFonts w:ascii="Arial" w:eastAsia="Arial" w:hAnsi="Arial" w:cs="Arial"/>
         </w:rPr>
-        <w:t xml:space="preserve"> de asistencias en t</w:t>
-      </w:r>
-      <w:bookmarkStart w:id="0" w:name="_GoBack"/>
-      <w:bookmarkEnd w:id="0"/>
-      <w:r>
-        <w:rPr>
-          <w:rFonts w:ascii="Arial" w:eastAsia="Arial" w:hAnsi="Arial" w:cs="Arial"/>
-        </w:rPr>
-        <w:t xml:space="preserve">oda la cursada. </w:t>
+        <w:t xml:space="preserve"> de asistencias en toda la cursada. </w:t>
       </w:r>
     </w:p>
     <w:p>
@@ -1866,6 +1858,596 @@
           <w:rFonts w:ascii="Arial" w:eastAsia="Arial" w:hAnsi="Arial" w:cs="Arial"/>
         </w:rPr>
       </w:pPr>
+    </w:p>
+    <w:p>
+      <w:pPr>
+        <w:spacing w:after="0" w:line="276" w:lineRule="auto"/>
+        <w:rPr>
+          <w:rFonts w:ascii="Arial" w:eastAsia="Arial" w:hAnsi="Arial" w:cs="Arial"/>
+        </w:rPr>
+      </w:pPr>
+    </w:p>
+    <w:p>
+      <w:pPr>
+        <w:spacing w:after="0" w:line="276" w:lineRule="auto"/>
+        <w:rPr>
+          <w:rFonts w:ascii="Arial" w:eastAsia="Arial" w:hAnsi="Arial" w:cs="Arial"/>
+        </w:rPr>
+      </w:pPr>
+    </w:p>
+    <w:p>
+      <w:pPr>
+        <w:spacing w:after="0" w:line="276" w:lineRule="auto"/>
+        <w:rPr>
+          <w:rFonts w:ascii="Arial" w:eastAsia="Arial" w:hAnsi="Arial" w:cs="Arial"/>
+        </w:rPr>
+      </w:pPr>
+    </w:p>
+    <w:p>
+      <w:pPr>
+        <w:spacing w:after="0" w:line="276" w:lineRule="auto"/>
+        <w:rPr>
+          <w:rFonts w:ascii="Arial" w:eastAsia="Arial" w:hAnsi="Arial" w:cs="Arial"/>
+        </w:rPr>
+      </w:pPr>
+    </w:p>
+    <w:p>
+      <w:pPr>
+        <w:spacing w:after="0" w:line="276" w:lineRule="auto"/>
+        <w:rPr>
+          <w:rFonts w:ascii="Arial" w:eastAsia="Arial" w:hAnsi="Arial" w:cs="Arial"/>
+        </w:rPr>
+      </w:pPr>
+    </w:p>
+    <w:p>
+      <w:pPr>
+        <w:spacing w:after="0" w:line="276" w:lineRule="auto"/>
+        <w:rPr>
+          <w:rFonts w:ascii="Arial" w:eastAsia="Arial" w:hAnsi="Arial" w:cs="Arial"/>
+        </w:rPr>
+      </w:pPr>
+    </w:p>
+    <w:p>
+      <w:pPr>
+        <w:spacing w:after="0" w:line="276" w:lineRule="auto"/>
+        <w:rPr>
+          <w:rFonts w:ascii="Arial" w:eastAsia="Arial" w:hAnsi="Arial" w:cs="Arial"/>
+        </w:rPr>
+      </w:pPr>
+    </w:p>
+    <w:p>
+      <w:pPr>
+        <w:spacing w:after="0" w:line="276" w:lineRule="auto"/>
+        <w:rPr>
+          <w:rFonts w:ascii="Arial" w:eastAsia="Arial" w:hAnsi="Arial" w:cs="Arial"/>
+        </w:rPr>
+      </w:pPr>
+    </w:p>
+    <w:p>
+      <w:pPr>
+        <w:spacing w:after="0" w:line="276" w:lineRule="auto"/>
+        <w:rPr>
+          <w:rFonts w:ascii="Arial" w:eastAsia="Arial" w:hAnsi="Arial" w:cs="Arial"/>
+        </w:rPr>
+      </w:pPr>
+    </w:p>
+    <w:p>
+      <w:pPr>
+        <w:spacing w:after="0" w:line="276" w:lineRule="auto"/>
+        <w:rPr>
+          <w:rFonts w:ascii="Arial" w:eastAsia="Arial" w:hAnsi="Arial" w:cs="Arial"/>
+        </w:rPr>
+      </w:pPr>
+      <w:r>
+        <w:rPr>
+          <w:rFonts w:ascii="Arial" w:eastAsia="Arial" w:hAnsi="Arial" w:cs="Arial"/>
+        </w:rPr>
+        <w:lastRenderedPageBreak/>
+        <w:t>Modelo Arquitectura Utilizada:</w:t>
+      </w:r>
+    </w:p>
+    <w:p>
+      <w:pPr>
+        <w:spacing w:after="0" w:line="276" w:lineRule="auto"/>
+        <w:rPr>
+          <w:rFonts w:ascii="Arial" w:eastAsia="Arial" w:hAnsi="Arial" w:cs="Arial"/>
+        </w:rPr>
+      </w:pPr>
+      <w:r>
+        <w:rPr>
+          <w:noProof/>
+        </w:rPr>
+        <w:drawing>
+          <wp:anchor distT="0" distB="0" distL="114300" distR="114300" simplePos="0" relativeHeight="251664384" behindDoc="1" locked="0" layoutInCell="1" allowOverlap="1">
+            <wp:simplePos x="0" y="0"/>
+            <wp:positionH relativeFrom="column">
+              <wp:posOffset>0</wp:posOffset>
+            </wp:positionH>
+            <wp:positionV relativeFrom="paragraph">
+              <wp:posOffset>183515</wp:posOffset>
+            </wp:positionV>
+            <wp:extent cx="1833245" cy="1625600"/>
+            <wp:effectExtent l="0" t="0" r="0" b="0"/>
+            <wp:wrapTight wrapText="bothSides">
+              <wp:wrapPolygon edited="0">
+                <wp:start x="0" y="0"/>
+                <wp:lineTo x="0" y="21263"/>
+                <wp:lineTo x="21323" y="21263"/>
+                <wp:lineTo x="21323" y="0"/>
+                <wp:lineTo x="0" y="0"/>
+              </wp:wrapPolygon>
+            </wp:wrapTight>
+            <wp:docPr id="3" name="Picture 3"/>
+            <wp:cNvGraphicFramePr>
+              <a:graphicFrameLocks xmlns:a="http://schemas.openxmlformats.org/drawingml/2006/main" noChangeAspect="1"/>
+            </wp:cNvGraphicFramePr>
+            <a:graphic xmlns:a="http://schemas.openxmlformats.org/drawingml/2006/main">
+              <a:graphicData uri="http://schemas.openxmlformats.org/drawingml/2006/picture">
+                <pic:pic xmlns:pic="http://schemas.openxmlformats.org/drawingml/2006/picture">
+                  <pic:nvPicPr>
+                    <pic:cNvPr id="1" name=""/>
+                    <pic:cNvPicPr/>
+                  </pic:nvPicPr>
+                  <pic:blipFill>
+                    <a:blip r:embed="rId9">
+                      <a:extLst>
+                        <a:ext uri="{28A0092B-C50C-407E-A947-70E740481C1C}">
+                          <a14:useLocalDpi xmlns:a14="http://schemas.microsoft.com/office/drawing/2010/main" val="0"/>
+                        </a:ext>
+                      </a:extLst>
+                    </a:blip>
+                    <a:stretch>
+                      <a:fillRect/>
+                    </a:stretch>
+                  </pic:blipFill>
+                  <pic:spPr>
+                    <a:xfrm>
+                      <a:off x="0" y="0"/>
+                      <a:ext cx="1833245" cy="1625600"/>
+                    </a:xfrm>
+                    <a:prstGeom prst="rect">
+                      <a:avLst/>
+                    </a:prstGeom>
+                  </pic:spPr>
+                </pic:pic>
+              </a:graphicData>
+            </a:graphic>
+            <wp14:sizeRelH relativeFrom="margin">
+              <wp14:pctWidth>0</wp14:pctWidth>
+            </wp14:sizeRelH>
+            <wp14:sizeRelV relativeFrom="margin">
+              <wp14:pctHeight>0</wp14:pctHeight>
+            </wp14:sizeRelV>
+          </wp:anchor>
+        </w:drawing>
+      </w:r>
+    </w:p>
+    <w:p>
+      <w:pPr>
+        <w:spacing w:after="0" w:line="276" w:lineRule="auto"/>
+        <w:rPr>
+          <w:rFonts w:ascii="Arial" w:eastAsia="Arial" w:hAnsi="Arial" w:cs="Arial"/>
+        </w:rPr>
+      </w:pPr>
+    </w:p>
+    <w:p>
+      <w:pPr>
+        <w:shd w:val="clear" w:color="auto" w:fill="1E1E1E"/>
+        <w:spacing w:line="285" w:lineRule="atLeast"/>
+        <w:rPr>
+          <w:rFonts w:ascii="Consolas" w:eastAsia="Times New Roman" w:hAnsi="Consolas" w:cs="Times New Roman"/>
+          <w:color w:val="D4D4D4"/>
+          <w:sz w:val="21"/>
+          <w:szCs w:val="21"/>
+        </w:rPr>
+      </w:pPr>
+      <w:r>
+        <w:rPr>
+          <w:rFonts w:ascii="Arial" w:eastAsia="Arial" w:hAnsi="Arial" w:cs="Arial"/>
+        </w:rPr>
+        <w:t>React versión:</w:t>
+      </w:r>
+      <w:r>
+        <w:rPr>
+          <w:rFonts w:ascii="Consolas" w:hAnsi="Consolas"/>
+          <w:color w:val="CE9178"/>
+          <w:sz w:val="21"/>
+          <w:szCs w:val="21"/>
+        </w:rPr>
+        <w:t xml:space="preserve"> </w:t>
+      </w:r>
+      <w:r>
+        <w:rPr>
+          <w:rFonts w:ascii="Consolas" w:eastAsia="Times New Roman" w:hAnsi="Consolas" w:cs="Times New Roman"/>
+          <w:color w:val="CE9178"/>
+          <w:sz w:val="21"/>
+          <w:szCs w:val="21"/>
+        </w:rPr>
+        <w:t>16.8.6</w:t>
+      </w:r>
+    </w:p>
+    <w:p>
+      <w:pPr>
+        <w:spacing w:after="0" w:line="276" w:lineRule="auto"/>
+        <w:rPr>
+          <w:rFonts w:ascii="Segoe UI" w:hAnsi="Segoe UI" w:cs="Segoe UI"/>
+          <w:color w:val="000000"/>
+          <w:sz w:val="26"/>
+          <w:szCs w:val="26"/>
+        </w:rPr>
+      </w:pPr>
+      <w:r>
+        <w:rPr>
+          <w:rFonts w:ascii="Segoe UI" w:hAnsi="Segoe UI" w:cs="Segoe UI"/>
+          <w:color w:val="000000"/>
+          <w:sz w:val="26"/>
+          <w:szCs w:val="26"/>
+        </w:rPr>
+        <w:t>React</w:t>
+      </w:r>
+      <w:r>
+        <w:rPr>
+          <w:rFonts w:ascii="Segoe UI" w:hAnsi="Segoe UI" w:cs="Segoe UI"/>
+          <w:color w:val="000000"/>
+          <w:sz w:val="26"/>
+          <w:szCs w:val="26"/>
+        </w:rPr>
+        <w:t xml:space="preserve"> ayuda a crear interfaces de usuario interactivas de forma sencilla. Diseña</w:t>
+      </w:r>
+      <w:r>
+        <w:rPr>
+          <w:rFonts w:ascii="Segoe UI" w:hAnsi="Segoe UI" w:cs="Segoe UI"/>
+          <w:color w:val="000000"/>
+          <w:sz w:val="26"/>
+          <w:szCs w:val="26"/>
+        </w:rPr>
+        <w:t>r</w:t>
+      </w:r>
+      <w:r>
+        <w:rPr>
+          <w:rFonts w:ascii="Segoe UI" w:hAnsi="Segoe UI" w:cs="Segoe UI"/>
+          <w:color w:val="000000"/>
+          <w:sz w:val="26"/>
+          <w:szCs w:val="26"/>
+        </w:rPr>
+        <w:t xml:space="preserve"> vistas simples para </w:t>
+      </w:r>
+      <w:r>
+        <w:rPr>
+          <w:rFonts w:ascii="Segoe UI" w:hAnsi="Segoe UI" w:cs="Segoe UI"/>
+          <w:color w:val="000000"/>
+          <w:sz w:val="26"/>
+          <w:szCs w:val="26"/>
+        </w:rPr>
+        <w:t>cada estado de la aplicación, se encarga</w:t>
+      </w:r>
+      <w:r>
+        <w:rPr>
+          <w:rFonts w:ascii="Segoe UI" w:hAnsi="Segoe UI" w:cs="Segoe UI"/>
+          <w:color w:val="000000"/>
+          <w:sz w:val="26"/>
+          <w:szCs w:val="26"/>
+        </w:rPr>
+        <w:t xml:space="preserve"> de actualizar y renderizar de manera eficiente los componentes correctos cuando los datos cambien.</w:t>
+      </w:r>
+    </w:p>
+    <w:p>
+      <w:pPr>
+        <w:spacing w:after="0" w:line="276" w:lineRule="auto"/>
+        <w:rPr>
+          <w:rFonts w:ascii="Segoe UI" w:hAnsi="Segoe UI" w:cs="Segoe UI"/>
+          <w:color w:val="000000"/>
+          <w:sz w:val="26"/>
+          <w:szCs w:val="26"/>
+        </w:rPr>
+      </w:pPr>
+    </w:p>
+    <w:p>
+      <w:pPr>
+        <w:spacing w:after="0" w:line="276" w:lineRule="auto"/>
+        <w:rPr>
+          <w:rFonts w:ascii="Segoe UI" w:hAnsi="Segoe UI" w:cs="Segoe UI"/>
+          <w:color w:val="000000"/>
+          <w:sz w:val="26"/>
+          <w:szCs w:val="26"/>
+        </w:rPr>
+      </w:pPr>
+    </w:p>
+    <w:p>
+      <w:pPr>
+        <w:shd w:val="clear" w:color="auto" w:fill="1E1E1E"/>
+        <w:spacing w:line="285" w:lineRule="atLeast"/>
+        <w:rPr>
+          <w:rFonts w:ascii="Consolas" w:eastAsia="Times New Roman" w:hAnsi="Consolas" w:cs="Times New Roman"/>
+          <w:color w:val="D4D4D4"/>
+          <w:sz w:val="21"/>
+          <w:szCs w:val="21"/>
+        </w:rPr>
+      </w:pPr>
+      <w:r>
+        <w:rPr>
+          <w:noProof/>
+        </w:rPr>
+        <w:drawing>
+          <wp:anchor distT="0" distB="0" distL="114300" distR="114300" simplePos="0" relativeHeight="251665408" behindDoc="1" locked="0" layoutInCell="1" allowOverlap="1">
+            <wp:simplePos x="0" y="0"/>
+            <wp:positionH relativeFrom="column">
+              <wp:posOffset>0</wp:posOffset>
+            </wp:positionH>
+            <wp:positionV relativeFrom="paragraph">
+              <wp:posOffset>1905</wp:posOffset>
+            </wp:positionV>
+            <wp:extent cx="1876425" cy="1336015"/>
+            <wp:effectExtent l="0" t="0" r="0" b="0"/>
+            <wp:wrapTight wrapText="bothSides">
+              <wp:wrapPolygon edited="0">
+                <wp:start x="0" y="0"/>
+                <wp:lineTo x="0" y="21261"/>
+                <wp:lineTo x="21271" y="21261"/>
+                <wp:lineTo x="21271" y="0"/>
+                <wp:lineTo x="0" y="0"/>
+              </wp:wrapPolygon>
+            </wp:wrapTight>
+            <wp:docPr id="4" name="Picture 4"/>
+            <wp:cNvGraphicFramePr>
+              <a:graphicFrameLocks xmlns:a="http://schemas.openxmlformats.org/drawingml/2006/main" noChangeAspect="1"/>
+            </wp:cNvGraphicFramePr>
+            <a:graphic xmlns:a="http://schemas.openxmlformats.org/drawingml/2006/main">
+              <a:graphicData uri="http://schemas.openxmlformats.org/drawingml/2006/picture">
+                <pic:pic xmlns:pic="http://schemas.openxmlformats.org/drawingml/2006/picture">
+                  <pic:nvPicPr>
+                    <pic:cNvPr id="1" name=""/>
+                    <pic:cNvPicPr/>
+                  </pic:nvPicPr>
+                  <pic:blipFill>
+                    <a:blip r:embed="rId10">
+                      <a:extLst>
+                        <a:ext uri="{28A0092B-C50C-407E-A947-70E740481C1C}">
+                          <a14:useLocalDpi xmlns:a14="http://schemas.microsoft.com/office/drawing/2010/main" val="0"/>
+                        </a:ext>
+                      </a:extLst>
+                    </a:blip>
+                    <a:stretch>
+                      <a:fillRect/>
+                    </a:stretch>
+                  </pic:blipFill>
+                  <pic:spPr>
+                    <a:xfrm>
+                      <a:off x="0" y="0"/>
+                      <a:ext cx="1876425" cy="1336015"/>
+                    </a:xfrm>
+                    <a:prstGeom prst="rect">
+                      <a:avLst/>
+                    </a:prstGeom>
+                  </pic:spPr>
+                </pic:pic>
+              </a:graphicData>
+            </a:graphic>
+          </wp:anchor>
+        </w:drawing>
+      </w:r>
+      <w:r>
+        <w:rPr>
+          <w:rFonts w:ascii="Arial" w:eastAsia="Arial" w:hAnsi="Arial" w:cs="Arial"/>
+        </w:rPr>
+        <w:t xml:space="preserve">Material – UI </w:t>
+      </w:r>
+      <w:r>
+        <w:rPr>
+          <w:rFonts w:ascii="Arial" w:eastAsia="Arial" w:hAnsi="Arial" w:cs="Arial"/>
+        </w:rPr>
+        <w:t>versión</w:t>
+      </w:r>
+      <w:r>
+        <w:rPr>
+          <w:rFonts w:ascii="Arial" w:eastAsia="Arial" w:hAnsi="Arial" w:cs="Arial"/>
+        </w:rPr>
+        <w:t xml:space="preserve">: </w:t>
+      </w:r>
+      <w:r>
+        <w:rPr>
+          <w:rFonts w:ascii="Consolas" w:eastAsia="Times New Roman" w:hAnsi="Consolas" w:cs="Times New Roman"/>
+          <w:color w:val="CE9178"/>
+          <w:sz w:val="21"/>
+          <w:szCs w:val="21"/>
+        </w:rPr>
+        <w:t>4.0.2</w:t>
+      </w:r>
+    </w:p>
+    <w:p>
+      <w:pPr>
+        <w:spacing w:line="276" w:lineRule="auto"/>
+        <w:rPr>
+          <w:rFonts w:ascii="Arial" w:eastAsia="Arial" w:hAnsi="Arial" w:cs="Arial"/>
+        </w:rPr>
+      </w:pPr>
+      <w:r>
+        <w:rPr>
+          <w:rFonts w:ascii="Arial" w:eastAsia="Arial" w:hAnsi="Arial" w:cs="Arial"/>
+        </w:rPr>
+        <w:t>Material – UI</w:t>
+      </w:r>
+      <w:r>
+        <w:rPr>
+          <w:rFonts w:ascii="Arial" w:eastAsia="Arial" w:hAnsi="Arial" w:cs="Arial"/>
+        </w:rPr>
+        <w:t xml:space="preserve"> proporciona un sistema</w:t>
+      </w:r>
+      <w:r>
+        <w:rPr>
+          <w:rFonts w:ascii="Arial" w:eastAsia="Arial" w:hAnsi="Arial" w:cs="Arial"/>
+        </w:rPr>
+        <w:t xml:space="preserve"> de diseño</w:t>
+      </w:r>
+      <w:r>
+        <w:rPr>
+          <w:rFonts w:ascii="Arial" w:eastAsia="Arial" w:hAnsi="Arial" w:cs="Arial"/>
+        </w:rPr>
+        <w:t xml:space="preserve"> con componentes </w:t>
+      </w:r>
+      <w:r>
+        <w:rPr>
+          <w:rFonts w:ascii="Arial" w:eastAsia="Arial" w:hAnsi="Arial" w:cs="Arial"/>
+        </w:rPr>
+        <w:t>para un desarrollo web más rápido y fácil</w:t>
+      </w:r>
+      <w:r>
+        <w:rPr>
+          <w:rFonts w:ascii="Arial" w:eastAsia="Arial" w:hAnsi="Arial" w:cs="Arial"/>
+        </w:rPr>
+        <w:t>.</w:t>
+      </w:r>
+    </w:p>
+    <w:p>
+      <w:pPr>
+        <w:spacing w:line="276" w:lineRule="auto"/>
+        <w:rPr>
+          <w:rFonts w:ascii="Arial" w:eastAsia="Arial" w:hAnsi="Arial" w:cs="Arial"/>
+        </w:rPr>
+      </w:pPr>
+    </w:p>
+    <w:p>
+      <w:pPr>
+        <w:spacing w:after="0" w:line="276" w:lineRule="auto"/>
+        <w:rPr>
+          <w:rFonts w:ascii="Arial" w:eastAsia="Arial" w:hAnsi="Arial" w:cs="Arial"/>
+        </w:rPr>
+      </w:pPr>
+    </w:p>
+    <w:p>
+      <w:pPr>
+        <w:spacing w:after="0" w:line="276" w:lineRule="auto"/>
+        <w:rPr>
+          <w:rFonts w:ascii="Arial" w:eastAsia="Arial" w:hAnsi="Arial" w:cs="Arial"/>
+        </w:rPr>
+      </w:pPr>
+    </w:p>
+    <w:p>
+      <w:pPr>
+        <w:shd w:val="clear" w:color="auto" w:fill="1E1E1E"/>
+        <w:spacing w:line="285" w:lineRule="atLeast"/>
+        <w:rPr>
+          <w:rFonts w:ascii="Consolas" w:eastAsia="Times New Roman" w:hAnsi="Consolas" w:cs="Times New Roman"/>
+          <w:color w:val="D4D4D4"/>
+          <w:sz w:val="21"/>
+          <w:szCs w:val="21"/>
+        </w:rPr>
+      </w:pPr>
+      <w:r>
+        <w:rPr>
+          <w:noProof/>
+        </w:rPr>
+        <w:drawing>
+          <wp:anchor distT="0" distB="0" distL="114300" distR="114300" simplePos="0" relativeHeight="251666432" behindDoc="1" locked="0" layoutInCell="1" allowOverlap="1">
+            <wp:simplePos x="0" y="0"/>
+            <wp:positionH relativeFrom="column">
+              <wp:posOffset>0</wp:posOffset>
+            </wp:positionH>
+            <wp:positionV relativeFrom="paragraph">
+              <wp:posOffset>-2540</wp:posOffset>
+            </wp:positionV>
+            <wp:extent cx="1981200" cy="1130300"/>
+            <wp:effectExtent l="0" t="0" r="0" b="0"/>
+            <wp:wrapTight wrapText="bothSides">
+              <wp:wrapPolygon edited="0">
+                <wp:start x="0" y="0"/>
+                <wp:lineTo x="0" y="21115"/>
+                <wp:lineTo x="21392" y="21115"/>
+                <wp:lineTo x="21392" y="0"/>
+                <wp:lineTo x="0" y="0"/>
+              </wp:wrapPolygon>
+            </wp:wrapTight>
+            <wp:docPr id="5" name="Picture 5"/>
+            <wp:cNvGraphicFramePr>
+              <a:graphicFrameLocks xmlns:a="http://schemas.openxmlformats.org/drawingml/2006/main" noChangeAspect="1"/>
+            </wp:cNvGraphicFramePr>
+            <a:graphic xmlns:a="http://schemas.openxmlformats.org/drawingml/2006/main">
+              <a:graphicData uri="http://schemas.openxmlformats.org/drawingml/2006/picture">
+                <pic:pic xmlns:pic="http://schemas.openxmlformats.org/drawingml/2006/picture">
+                  <pic:nvPicPr>
+                    <pic:cNvPr id="1" name=""/>
+                    <pic:cNvPicPr/>
+                  </pic:nvPicPr>
+                  <pic:blipFill>
+                    <a:blip r:embed="rId11" cstate="print">
+                      <a:extLst>
+                        <a:ext uri="{28A0092B-C50C-407E-A947-70E740481C1C}">
+                          <a14:useLocalDpi xmlns:a14="http://schemas.microsoft.com/office/drawing/2010/main" val="0"/>
+                        </a:ext>
+                      </a:extLst>
+                    </a:blip>
+                    <a:stretch>
+                      <a:fillRect/>
+                    </a:stretch>
+                  </pic:blipFill>
+                  <pic:spPr>
+                    <a:xfrm>
+                      <a:off x="0" y="0"/>
+                      <a:ext cx="1981200" cy="1130300"/>
+                    </a:xfrm>
+                    <a:prstGeom prst="rect">
+                      <a:avLst/>
+                    </a:prstGeom>
+                  </pic:spPr>
+                </pic:pic>
+              </a:graphicData>
+            </a:graphic>
+          </wp:anchor>
+        </w:drawing>
+      </w:r>
+      <w:r>
+        <w:rPr>
+          <w:rFonts w:ascii="Arial" w:eastAsia="Arial" w:hAnsi="Arial" w:cs="Arial"/>
+        </w:rPr>
+        <w:t xml:space="preserve">NodeJS Express (Servidor) versión: </w:t>
+      </w:r>
+      <w:r>
+        <w:rPr>
+          <w:rFonts w:ascii="Consolas" w:eastAsia="Times New Roman" w:hAnsi="Consolas" w:cs="Times New Roman"/>
+          <w:color w:val="CE9178"/>
+          <w:sz w:val="21"/>
+          <w:szCs w:val="21"/>
+        </w:rPr>
+        <w:t>4.16.1</w:t>
+      </w:r>
+    </w:p>
+    <w:p>
+      <w:pPr>
+        <w:spacing w:after="0" w:line="276" w:lineRule="auto"/>
+        <w:rPr>
+          <w:rFonts w:ascii="Arial" w:eastAsia="Arial" w:hAnsi="Arial" w:cs="Arial"/>
+        </w:rPr>
+      </w:pPr>
+      <w:r>
+        <w:rPr>
+          <w:rFonts w:ascii="Arial" w:hAnsi="Arial" w:cs="Arial"/>
+          <w:color w:val="555555"/>
+        </w:rPr>
+        <w:t>Express es una infraestructura de aplicaciones web Node.js mínima y flexible que proporciona un conjunto sólido de características para las aplicaciones web y móviles.</w:t>
+      </w:r>
+      <w:r>
+        <w:rPr>
+          <w:rFonts w:ascii="Arial" w:hAnsi="Arial" w:cs="Arial"/>
+          <w:color w:val="555555"/>
+        </w:rPr>
+        <w:t xml:space="preserve"> En este caso </w:t>
+      </w:r>
+      <w:r>
+        <w:rPr>
+          <w:rFonts w:ascii="Arial" w:hAnsi="Arial" w:cs="Arial"/>
+          <w:color w:val="555555"/>
+        </w:rPr>
+        <w:t>Apis</w:t>
+      </w:r>
+      <w:r>
+        <w:rPr>
+          <w:rFonts w:ascii="Arial" w:hAnsi="Arial" w:cs="Arial"/>
+          <w:color w:val="555555"/>
+        </w:rPr>
+        <w:t xml:space="preserve">. </w:t>
+      </w:r>
+      <w:bookmarkStart w:id="0" w:name="_GoBack"/>
+      <w:bookmarkEnd w:id="0"/>
     </w:p>
     <w:sectPr>
       <w:pgSz w:w="11906" w:h="16838"/>
@@ -3536,10 +4118,28 @@
     <w:name w:val="Normal"/>
     <w:qFormat/>
   </w:style>
+  <w:style w:type="paragraph" w:styleId="Heading2">
+    <w:name w:val="heading 2"/>
+    <w:basedOn w:val="Normal"/>
+    <w:link w:val="Heading2Char"/>
+    <w:uiPriority w:val="9"/>
+    <w:qFormat/>
+    <w:rsid w:val="006D72C9"/>
+    <w:pPr>
+      <w:spacing w:before="100" w:beforeAutospacing="1" w:after="100" w:afterAutospacing="1" w:line="240" w:lineRule="auto"/>
+      <w:outlineLvl w:val="1"/>
+    </w:pPr>
+    <w:rPr>
+      <w:rFonts w:ascii="Times New Roman" w:eastAsia="Times New Roman" w:hAnsi="Times New Roman" w:cs="Times New Roman"/>
+      <w:b/>
+      <w:bCs/>
+      <w:sz w:val="36"/>
+      <w:szCs w:val="36"/>
+    </w:rPr>
+  </w:style>
   <w:style w:type="character" w:default="1" w:styleId="DefaultParagraphFont">
     <w:name w:val="Default Paragraph Font"/>
     <w:uiPriority w:val="1"/>
-    <w:semiHidden/>
     <w:unhideWhenUsed/>
   </w:style>
   <w:style w:type="table" w:default="1" w:styleId="TableNormal">
@@ -3636,6 +4236,20 @@
         <w:insideV w:val="single" w:sz="4" w:space="0" w:color="auto"/>
       </w:tblBorders>
     </w:tblPr>
+  </w:style>
+  <w:style w:type="character" w:customStyle="1" w:styleId="Heading2Char">
+    <w:name w:val="Heading 2 Char"/>
+    <w:basedOn w:val="DefaultParagraphFont"/>
+    <w:link w:val="Heading2"/>
+    <w:uiPriority w:val="9"/>
+    <w:rsid w:val="006D72C9"/>
+    <w:rPr>
+      <w:rFonts w:ascii="Times New Roman" w:eastAsia="Times New Roman" w:hAnsi="Times New Roman" w:cs="Times New Roman"/>
+      <w:b/>
+      <w:bCs/>
+      <w:sz w:val="36"/>
+      <w:szCs w:val="36"/>
+    </w:rPr>
   </w:style>
 </w:styles>
 </file>

</xml_diff>